<commit_message>
Adding the Amadeus Erding experience
</commit_message>
<xml_diff>
--- a/index.docx
+++ b/index.docx
@@ -58,7 +58,7 @@
         <w:pStyle w:val="DefinitionTerm"/>
       </w:pPr>
       <w:r>
-        <w:t xml:space="preserve">Since 2013</w:t>
+        <w:t xml:space="preserve">Since June 2014</w:t>
       </w:r>
     </w:p>
     <w:p>
@@ -83,6 +83,54 @@
             <w:rStyle w:val="Link"/>
             <w:i/>
           </w:rPr>
+          <w:t xml:space="preserve">Amadeus Travel Intelligence</w:t>
+        </w:r>
+      </w:hyperlink>
+      <w:r>
+        <w:t xml:space="preserve"> </w:t>
+      </w:r>
+      <w:r>
+        <w:t xml:space="preserve">(Munich, Germany).</w:t>
+      </w:r>
+    </w:p>
+    <w:p>
+      <w:pPr>
+        <w:pStyle w:val="Definition"/>
+      </w:pPr>
+      <w:r>
+        <w:t xml:space="preserve">Implemented an authenticating proxy on top of nginx and lua. Implemented generalized logging on our platform based on ELK and HAproxy and deployed with chef.</w:t>
+      </w:r>
+    </w:p>
+    <w:p>
+      <w:pPr>
+        <w:pStyle w:val="DefinitionTerm"/>
+      </w:pPr>
+      <w:r>
+        <w:t xml:space="preserve">Nov 2013-Jun 2014</w:t>
+      </w:r>
+    </w:p>
+    <w:p>
+      <w:pPr>
+        <w:pStyle w:val="Definition"/>
+      </w:pPr>
+      <w:r>
+        <w:rPr>
+          <w:i/>
+        </w:rPr>
+        <w:t xml:space="preserve">Data Scientist for</w:t>
+      </w:r>
+      <w:r>
+        <w:rPr>
+          <w:i/>
+        </w:rPr>
+        <w:t xml:space="preserve"> </w:t>
+      </w:r>
+      <w:hyperlink r:id="rId24">
+        <w:r>
+          <w:rPr>
+            <w:rStyle w:val="Link"/>
+            <w:i/>
+          </w:rPr>
           <w:t xml:space="preserve">Airconomy</w:t>
         </w:r>
       </w:hyperlink>
@@ -98,7 +146,7 @@
         <w:pStyle w:val="Definition"/>
       </w:pPr>
       <w:r>
-        <w:t xml:space="preserve">Data mining on various sources to forecast passenger demands over airline networks.</w:t>
+        <w:t xml:space="preserve">Hadoop-based Mining on Travel Industry Data. Implemented Flask web services, shipped as debian package and continuously integrated with Jenkins.</w:t>
       </w:r>
     </w:p>
     <w:p>
@@ -125,7 +173,7 @@
         </w:rPr>
         <w:t xml:space="preserve"> </w:t>
       </w:r>
-      <w:hyperlink r:id="rId24">
+      <w:hyperlink r:id="rId23">
         <w:r>
           <w:rPr>
             <w:rStyle w:val="Link"/>
@@ -780,7 +828,7 @@
 <file path=word/numbering.xml><?xml version="1.0" encoding="utf-8"?>
 <w:numbering xmlns:w="http://schemas.openxmlformats.org/wordprocessingml/2006/main">
   <w:abstractNum w:abstractNumId="0">
-    <w:nsid w:val="51930231"/>
+    <w:nsid w:val="65f9edbb"/>
     <w:multiLevelType w:val="multilevel"/>
     <w:lvl w:ilvl="0">
       <w:numFmt w:val="bullet"/>
@@ -1064,6 +1112,14 @@
       <w:sz w:val="20"/>
       <w:szCs w:val="20"/>
     </w:rPr>
+  </w:style>
+  <w:style w:type="paragraph" w:styleId="FootnoteText">
+    <w:name w:val="Footnote Text"/>
+    <w:basedOn w:val="Normal"/>
+    <w:next w:val="FootnoteText"/>
+    <w:uiPriority w:val="9"/>
+    <w:unhideWhenUsed/>
+    <w:qFormat/>
   </w:style>
   <w:style w:type="character" w:default="1" w:styleId="DefaultParagraphFont">
     <w:name w:val="Default Paragraph Font"/>

</xml_diff>

<commit_message>
Adding hadoop related stuff in Erding
</commit_message>
<xml_diff>
--- a/index.docx
+++ b/index.docx
@@ -2,16 +2,16 @@
 <file path=word/document.xml><?xml version="1.0" encoding="utf-8"?>
 <w:document xmlns:w="http://schemas.openxmlformats.org/wordprocessingml/2006/main" xmlns:m="http://schemas.openxmlformats.org/officeDocument/2006/math" xmlns:r="http://schemas.openxmlformats.org/officeDocument/2006/relationships" xmlns:o="urn:schemas-microsoft-com:office:office" xmlns:v="urn:schemas-microsoft-com:vml" xmlns:w10="urn:schemas-microsoft-com:office:word" xmlns:a="http://schemas.openxmlformats.org/drawingml/2006/main" xmlns:pic="http://schemas.openxmlformats.org/drawingml/2006/picture" xmlns:wp="http://schemas.openxmlformats.org/drawingml/2006/wordprocessingDrawing">
   <w:body>
-    <w:bookmarkStart w:id="21" w:name="christophe-marie-duquesne"/>
     <w:p>
       <w:pPr>
         <w:pStyle w:val="Heading1"/>
       </w:pPr>
+      <w:bookmarkStart w:id="21" w:name="christophe-marie-duquesne"/>
+      <w:bookmarkEnd w:id="21"/>
       <w:r>
         <w:t xml:space="preserve">Christophe-Marie Duquesne</w:t>
       </w:r>
     </w:p>
-    <w:bookmarkEnd w:id="21"/>
     <w:p>
       <w:r>
         <w:pict>
@@ -43,16 +43,16 @@
         </w:pict>
       </w:r>
     </w:p>
-    <w:bookmarkStart w:id="22" w:name="corporate-experience"/>
     <w:p>
       <w:pPr>
         <w:pStyle w:val="Heading2"/>
       </w:pPr>
+      <w:bookmarkStart w:id="22" w:name="corporate-experience"/>
+      <w:bookmarkEnd w:id="22"/>
       <w:r>
         <w:t xml:space="preserve">Corporate Experience</w:t>
       </w:r>
     </w:p>
-    <w:bookmarkEnd w:id="22"/>
     <w:p>
       <w:pPr>
         <w:pStyle w:val="DefinitionTerm"/>
@@ -98,7 +98,7 @@
         <w:pStyle w:val="Definition"/>
       </w:pPr>
       <w:r>
-        <w:t xml:space="preserve">Implemented an authenticating proxy on top of nginx and lua. Implemented generalized logging on our platform based on ELK and HAproxy and deployed with chef.</w:t>
+        <w:t xml:space="preserve">Implemented an authenticating proxy on top of nginx and lua. Implemented generalized logging on our platform based on ELK and HAproxy and deployed with chef. Various Hadoop based tasks.</w:t>
       </w:r>
     </w:p>
     <w:p>
@@ -293,16 +293,16 @@
         <w:t xml:space="preserve">Elaborated an UML spec for the refactoring of 20.000 lines of C++.</w:t>
       </w:r>
     </w:p>
-    <w:bookmarkStart w:id="27" w:name="selected-open-source-contributions"/>
     <w:p>
       <w:pPr>
         <w:pStyle w:val="Heading2"/>
       </w:pPr>
+      <w:bookmarkStart w:id="27" w:name="selected-open-source-contributions"/>
+      <w:bookmarkEnd w:id="27"/>
       <w:r>
         <w:t xml:space="preserve">Selected Open Source Contributions</w:t>
       </w:r>
     </w:p>
-    <w:bookmarkEnd w:id="27"/>
     <w:p>
       <w:pPr>
         <w:pStyle w:val="DefinitionTerm"/>
@@ -313,6 +313,7 @@
     </w:p>
     <w:p>
       <w:pPr>
+        <w:pStyle w:val="Compact"/>
         <w:pStyle w:val="Definition"/>
       </w:pPr>
       <w:r>
@@ -357,6 +358,7 @@
     </w:p>
     <w:p>
       <w:pPr>
+        <w:pStyle w:val="Compact"/>
         <w:pStyle w:val="Definition"/>
       </w:pPr>
       <w:r>
@@ -401,6 +403,7 @@
     </w:p>
     <w:p>
       <w:pPr>
+        <w:pStyle w:val="Compact"/>
         <w:pStyle w:val="Definition"/>
       </w:pPr>
       <w:r>
@@ -445,6 +448,7 @@
     </w:p>
     <w:p>
       <w:pPr>
+        <w:pStyle w:val="Compact"/>
         <w:pStyle w:val="Definition"/>
       </w:pPr>
       <w:r>
@@ -489,6 +493,7 @@
     </w:p>
     <w:p>
       <w:pPr>
+        <w:pStyle w:val="Compact"/>
         <w:pStyle w:val="Definition"/>
       </w:pPr>
       <w:r>
@@ -536,6 +541,7 @@
     </w:p>
     <w:p>
       <w:pPr>
+        <w:pStyle w:val="Compact"/>
         <w:pStyle w:val="Definition"/>
       </w:pPr>
       <w:r>
@@ -559,16 +565,16 @@
         <w:t xml:space="preserve">about it sometimes.</w:t>
       </w:r>
     </w:p>
-    <w:bookmarkStart w:id="38" w:name="education"/>
     <w:p>
       <w:pPr>
         <w:pStyle w:val="Heading2"/>
       </w:pPr>
+      <w:bookmarkStart w:id="38" w:name="education"/>
+      <w:bookmarkEnd w:id="38"/>
       <w:r>
         <w:t xml:space="preserve">Education</w:t>
       </w:r>
     </w:p>
-    <w:bookmarkEnd w:id="38"/>
     <w:p>
       <w:pPr>
         <w:pStyle w:val="DefinitionTerm"/>
@@ -710,16 +716,16 @@
         <w:t xml:space="preserve">Mathematics and Physics courses before a national competitive examination to Grandes Écoles.</w:t>
       </w:r>
     </w:p>
-    <w:bookmarkStart w:id="42" w:name="activities-and-interests"/>
     <w:p>
       <w:pPr>
         <w:pStyle w:val="Heading2"/>
       </w:pPr>
+      <w:bookmarkStart w:id="42" w:name="activities-and-interests"/>
+      <w:bookmarkEnd w:id="42"/>
       <w:r>
         <w:t xml:space="preserve">Activities and interests</w:t>
       </w:r>
     </w:p>
-    <w:bookmarkEnd w:id="42"/>
     <w:p>
       <w:pPr>
         <w:pStyle w:val="DefinitionTerm"/>
@@ -730,6 +736,7 @@
     </w:p>
     <w:p>
       <w:pPr>
+        <w:pStyle w:val="Compact"/>
         <w:pStyle w:val="Definition"/>
       </w:pPr>
       <w:r>
@@ -746,6 +753,7 @@
     </w:p>
     <w:p>
       <w:pPr>
+        <w:pStyle w:val="Compact"/>
         <w:pStyle w:val="Definition"/>
       </w:pPr>
       <w:r>
@@ -762,6 +770,7 @@
     </w:p>
     <w:p>
       <w:pPr>
+        <w:pStyle w:val="Compact"/>
         <w:pStyle w:val="Definition"/>
       </w:pPr>
       <w:r>
@@ -817,6 +826,7 @@
         <w:t xml:space="preserve">Einsteinstr. 129 - 81675 München, GERMANY</w:t>
       </w:r>
     </w:p>
+    <w:sectPr/>
   </w:body>
 </w:document>
 </file>
@@ -828,7 +838,7 @@
 <file path=word/numbering.xml><?xml version="1.0" encoding="utf-8"?>
 <w:numbering xmlns:w="http://schemas.openxmlformats.org/wordprocessingml/2006/main">
   <w:abstractNum w:abstractNumId="0">
-    <w:nsid w:val="a34c73ab"/>
+    <w:nsid w:val="e17f69ba"/>
     <w:multiLevelType w:val="multilevel"/>
     <w:lvl w:ilvl="0">
       <w:numFmt w:val="bullet"/>
@@ -908,8 +918,92 @@
       </w:pPr>
     </w:lvl>
   </w:abstractNum>
+  <w:abstractNum w:abstractNumId="990">
+    <w:nsid w:val="4ae199e3"/>
+    <w:multiLevelType w:val="multilevel"/>
+    <w:lvl w:ilvl="0">
+      <w:numFmt w:val="bullet"/>
+      <w:lvlText w:val=" "/>
+      <w:lvlJc w:val="left"/>
+      <w:pPr>
+        <w:tabs>
+          <w:tab w:val="num" w:pos="0"/>
+        </w:tabs>
+        <w:ind w:left="480" w:hanging="480"/>
+      </w:pPr>
+    </w:lvl>
+    <w:lvl w:ilvl="1">
+      <w:numFmt w:val="bullet"/>
+      <w:lvlText w:val=" "/>
+      <w:lvlJc w:val="left"/>
+      <w:pPr>
+        <w:tabs>
+          <w:tab w:val="num" w:pos="720"/>
+        </w:tabs>
+        <w:ind w:left="1200" w:hanging="480"/>
+      </w:pPr>
+    </w:lvl>
+    <w:lvl w:ilvl="2">
+      <w:numFmt w:val="bullet"/>
+      <w:lvlText w:val=" "/>
+      <w:lvlJc w:val="left"/>
+      <w:pPr>
+        <w:tabs>
+          <w:tab w:val="num" w:pos="1440"/>
+        </w:tabs>
+        <w:ind w:left="1920" w:hanging="480"/>
+      </w:pPr>
+    </w:lvl>
+    <w:lvl w:ilvl="3">
+      <w:numFmt w:val="bullet"/>
+      <w:lvlText w:val=" "/>
+      <w:lvlJc w:val="left"/>
+      <w:pPr>
+        <w:tabs>
+          <w:tab w:val="num" w:pos="2160"/>
+        </w:tabs>
+        <w:ind w:left="2640" w:hanging="480"/>
+      </w:pPr>
+    </w:lvl>
+    <w:lvl w:ilvl="4">
+      <w:numFmt w:val="bullet"/>
+      <w:lvlText w:val=" "/>
+      <w:lvlJc w:val="left"/>
+      <w:pPr>
+        <w:tabs>
+          <w:tab w:val="num" w:pos="2880"/>
+        </w:tabs>
+        <w:ind w:left="3360" w:hanging="480"/>
+      </w:pPr>
+    </w:lvl>
+    <w:lvl w:ilvl="5">
+      <w:numFmt w:val="bullet"/>
+      <w:lvlText w:val=" "/>
+      <w:lvlJc w:val="left"/>
+      <w:pPr>
+        <w:tabs>
+          <w:tab w:val="num" w:pos="3600"/>
+        </w:tabs>
+        <w:ind w:left="4080" w:hanging="480"/>
+      </w:pPr>
+    </w:lvl>
+    <w:lvl w:ilvl="6">
+      <w:numFmt w:val="bullet"/>
+      <w:lvlText w:val=" "/>
+      <w:lvlJc w:val="left"/>
+      <w:pPr>
+        <w:tabs>
+          <w:tab w:val="num" w:pos="4320"/>
+        </w:tabs>
+        <w:ind w:left="4800" w:hanging="480"/>
+      </w:pPr>
+    </w:lvl>
+  </w:abstractNum>
   <w:num w:numId="1">
     <w:abstractNumId w:val="0"/>
+  </w:num>
+  <w:num w:numId="1000">
+    <w:abstractNumId w:val="990"/>
   </w:num>
 </w:numbering>
 </file>
@@ -967,8 +1061,24 @@
       <w:szCs w:val="36"/>
     </w:rPr>
   </w:style>
-  <w:style w:type="paragraph" w:styleId="Authors">
-    <w:name w:val="Authors"/>
+  <w:style w:type="paragraph" w:styleId="Subtitle">
+    <w:name w:val="Subtitle"/>
+    <w:basedOn w:val="Title"/>
+    <w:next w:val="Normal"/>
+    <w:qFormat/>
+    <w:pPr>
+      <w:keepNext/>
+      <w:keepLines/>
+      <w:spacing w:before="240" w:after="240"/>
+      <w:jc w:val="center"/>
+    </w:pPr>
+    <w:rPr>
+      <w:sz w:val="30"/>
+      <w:szCs w:val="30"/>
+    </w:rPr>
+  </w:style>
+  <w:style w:type="paragraph" w:styleId="Author">
+    <w:name w:val="Author"/>
     <w:next w:val="Normal"/>
     <w:qFormat/>
     <w:pPr>
@@ -986,6 +1096,29 @@
       <w:keepLines/>
       <w:jc w:val="center"/>
     </w:pPr>
+  </w:style>
+  <w:style w:type="paragraph" w:styleId="Abstract">
+    <w:name w:val="Abstract"/>
+    <w:basedOn w:val="Normal"/>
+    <w:next w:val="Normal"/>
+    <w:qFormat/>
+    <w:pPr>
+      <w:keepNext/>
+      <w:keepLines/>
+      <w:spacing w:before="300" w:after="300"/>
+    </w:pPr>
+    <w:rPr>
+      <w:sz w:val="20"/>
+      <w:szCs w:val="20"/>
+    </w:rPr>
+  </w:style>
+  <w:style w:type="paragraph" w:styleId="Bibliography">
+    <w:name w:val="Bibliography"/>
+    <w:basedOn w:val="Normal"/>
+    <w:next w:val="Bibliography"/>
+    <w:qFormat/>
+    <w:pPr/>
+    <w:rPr/>
   </w:style>
   <w:style w:type="paragraph" w:styleId="Heading1">
     <w:name w:val="Heading 1"/>
@@ -1004,8 +1137,8 @@
       <w:b/>
       <w:bCs/>
       <w:color w:val="345A8A" w:themeColor="accent1" w:themeShade="B5"/>
-      <w:sz w:val="36"/>
-      <w:szCs w:val="36"/>
+      <w:sz w:val="32"/>
+      <w:szCs w:val="32"/>
     </w:rPr>
   </w:style>
   <w:style w:type="paragraph" w:styleId="Heading2">
@@ -1214,6 +1347,112 @@
     <w:rPr>
       <w:color w:val="4F81BD" w:themeColor="accent1"/>
     </w:rPr>
+  </w:style>
+  <w:style w:type="paragraph" w:customStyle="1" w:styleId="SourceCode">
+    <w:name w:val="Source Code"/>
+    <w:basedOn w:val="Normal"/>
+    <w:link w:val="VerbatimChar"/>
+    <w:pPr>
+      <w:wordWrap w:val="off"/>
+    </w:pPr>
+  </w:style>
+  <w:style w:type="character" w:customStyle="1" w:styleId="KeywordTok">
+    <w:name w:val="KeywordTok"/>
+    <w:basedOn w:val="VerbatimChar"/>
+    <w:rPr>
+      <w:color w:val="007020"/>
+      <w:b/>
+    </w:rPr>
+  </w:style>
+  <w:style w:type="character" w:customStyle="1" w:styleId="DataTypeTok">
+    <w:name w:val="DataTypeTok"/>
+    <w:basedOn w:val="VerbatimChar"/>
+    <w:rPr>
+      <w:color w:val="902000"/>
+    </w:rPr>
+  </w:style>
+  <w:style w:type="character" w:customStyle="1" w:styleId="DecValTok">
+    <w:name w:val="DecValTok"/>
+    <w:basedOn w:val="VerbatimChar"/>
+    <w:rPr>
+      <w:color w:val="40a070"/>
+    </w:rPr>
+  </w:style>
+  <w:style w:type="character" w:customStyle="1" w:styleId="BaseNTok">
+    <w:name w:val="BaseNTok"/>
+    <w:basedOn w:val="VerbatimChar"/>
+    <w:rPr>
+      <w:color w:val="40a070"/>
+    </w:rPr>
+  </w:style>
+  <w:style w:type="character" w:customStyle="1" w:styleId="FloatTok">
+    <w:name w:val="FloatTok"/>
+    <w:basedOn w:val="VerbatimChar"/>
+    <w:rPr>
+      <w:color w:val="40a070"/>
+    </w:rPr>
+  </w:style>
+  <w:style w:type="character" w:customStyle="1" w:styleId="CharTok">
+    <w:name w:val="CharTok"/>
+    <w:basedOn w:val="VerbatimChar"/>
+    <w:rPr>
+      <w:color w:val="4070a0"/>
+    </w:rPr>
+  </w:style>
+  <w:style w:type="character" w:customStyle="1" w:styleId="StringTok">
+    <w:name w:val="StringTok"/>
+    <w:basedOn w:val="VerbatimChar"/>
+    <w:rPr>
+      <w:color w:val="4070a0"/>
+    </w:rPr>
+  </w:style>
+  <w:style w:type="character" w:customStyle="1" w:styleId="CommentTok">
+    <w:name w:val="CommentTok"/>
+    <w:basedOn w:val="VerbatimChar"/>
+    <w:rPr>
+      <w:color w:val="60a0b0"/>
+      <w:i/>
+    </w:rPr>
+  </w:style>
+  <w:style w:type="character" w:customStyle="1" w:styleId="OtherTok">
+    <w:name w:val="OtherTok"/>
+    <w:basedOn w:val="VerbatimChar"/>
+    <w:rPr>
+      <w:color w:val="007020"/>
+    </w:rPr>
+  </w:style>
+  <w:style w:type="character" w:customStyle="1" w:styleId="AlertTok">
+    <w:name w:val="AlertTok"/>
+    <w:basedOn w:val="VerbatimChar"/>
+    <w:rPr>
+      <w:color w:val="ff0000"/>
+      <w:b/>
+    </w:rPr>
+  </w:style>
+  <w:style w:type="character" w:customStyle="1" w:styleId="FunctionTok">
+    <w:name w:val="FunctionTok"/>
+    <w:basedOn w:val="VerbatimChar"/>
+    <w:rPr>
+      <w:color w:val="06287e"/>
+    </w:rPr>
+  </w:style>
+  <w:style w:type="character" w:customStyle="1" w:styleId="RegionMarkerTok">
+    <w:name w:val="RegionMarkerTok"/>
+    <w:basedOn w:val="VerbatimChar"/>
+    <w:rPr/>
+  </w:style>
+  <w:style w:type="character" w:customStyle="1" w:styleId="ErrorTok">
+    <w:name w:val="ErrorTok"/>
+    <w:basedOn w:val="VerbatimChar"/>
+    <w:rPr>
+      <w:color w:val="ff0000"/>
+      <w:b/>
+    </w:rPr>
+  </w:style>
+  <w:style w:type="character" w:customStyle="1" w:styleId="NormalTok">
+    <w:name w:val="NormalTok"/>
+    <w:basedOn w:val="VerbatimChar"/>
+    <w:rPr/>
   </w:style>
   <w:style w:type="paragraph" w:customStyle="1" w:styleId="SourceCode">
     <w:name w:val="Source Code"/>

</xml_diff>

<commit_message>
New version with my age dynamically computed
</commit_message>
<xml_diff>
--- a/index.docx
+++ b/index.docx
@@ -805,7 +805,7 @@
         <w:t xml:space="preserve"> </w:t>
       </w:r>
       <w:r>
-        <w:t xml:space="preserve">• +49 157 530 431 00 • 29 years old</w:t>
+        <w:t xml:space="preserve">• +49 157 530 431 00 • {{ MYAGE }} years old</w:t>
       </w:r>
       <w:r>
         <w:br w:type="textWrapping"/>
@@ -828,7 +828,7 @@
 <file path=word/numbering.xml><?xml version="1.0" encoding="utf-8"?>
 <w:numbering xmlns:w="http://schemas.openxmlformats.org/wordprocessingml/2006/main">
   <w:abstractNum w:abstractNumId="0">
-    <w:nsid w:val="ee9c5ec2"/>
+    <w:nsid w:val="c1a41417"/>
     <w:multiLevelType w:val="multilevel"/>
     <w:lvl w:ilvl="0">
       <w:numFmt w:val="bullet"/>

</xml_diff>

<commit_message>
Generating age bound documents
</commit_message>
<xml_diff>
--- a/index.docx
+++ b/index.docx
@@ -21,6 +21,7 @@
     </w:p>
     <w:p>
       <w:pPr>
+        <w:pStyle w:val="Compact"/>
         <w:pStyle w:val="BlockQuote"/>
       </w:pPr>
       <w:r>
@@ -34,6 +35,9 @@
       </w:r>
       <w:r>
         <w:t xml:space="preserve">Python, C++, Linux</w:t>
+      </w:r>
+      <w:r>
+        <w:br w:type="textWrapping"/>
       </w:r>
     </w:p>
     <w:p>
@@ -296,7 +300,7 @@
         </w:r>
       </w:hyperlink>
       <w:r>
-        <w:t xml:space="preserve">, an http bridge for posting/getting batches of messages to Apache Kafka. Author of</w:t>
+        <w:t xml:space="preserve">, an http bridge for posting/getting messages to Apache Kafka. Author of</w:t>
       </w:r>
       <w:r>
         <w:t xml:space="preserve"> </w:t>
@@ -717,39 +721,6 @@
         <w:t xml:space="preserve">Top French school of Applied Mathematics and Computer Science with highly selective recruitment.</w:t>
       </w:r>
     </w:p>
-    <w:p>
-      <w:pPr>
-        <w:pStyle w:val="DefinitionTerm"/>
-      </w:pPr>
-      <w:r>
-        <w:t xml:space="preserve">2002-2005</w:t>
-      </w:r>
-    </w:p>
-    <w:p>
-      <w:pPr>
-        <w:pStyle w:val="Definition"/>
-      </w:pPr>
-      <w:r>
-        <w:rPr>
-          <w:i/>
-        </w:rPr>
-        <w:t xml:space="preserve">Preparatory classes in Lycée Thiers</w:t>
-      </w:r>
-      <w:r>
-        <w:t xml:space="preserve"> </w:t>
-      </w:r>
-      <w:r>
-        <w:t xml:space="preserve">(Marseille, France).</w:t>
-      </w:r>
-    </w:p>
-    <w:p>
-      <w:pPr>
-        <w:pStyle w:val="Definition"/>
-      </w:pPr>
-      <w:r>
-        <w:t xml:space="preserve">Mathematics and Physics courses before a national competitive examination to Grandes Écoles.</w:t>
-      </w:r>
-    </w:p>
     <w:bookmarkStart w:id="46" w:name="activities-and-interests"/>
     <w:p>
       <w:pPr>
@@ -845,7 +816,7 @@
         <w:t xml:space="preserve"> </w:t>
       </w:r>
       <w:r>
-        <w:t xml:space="preserve">• +49 157 530 431 00 • {{ MYAGE }} years old</w:t>
+        <w:t xml:space="preserve">• +49 157 530 431 00 • 30 years old</w:t>
       </w:r>
       <w:r>
         <w:br w:type="textWrapping"/>
@@ -913,7 +884,7 @@
 <file path=word/numbering.xml><?xml version="1.0" encoding="utf-8"?>
 <w:numbering xmlns:w="http://schemas.openxmlformats.org/wordprocessingml/2006/main">
   <w:abstractNum w:abstractNumId="0">
-    <w:nsid w:val="c35b5187"/>
+    <w:nsid w:val="4b6b8e1c"/>
     <w:multiLevelType w:val="multilevel"/>
     <w:lvl w:ilvl="0">
       <w:numFmt w:val="bullet"/>

</xml_diff>

<commit_message>
generating pdf with context
</commit_message>
<xml_diff>
--- a/index.docx
+++ b/index.docx
@@ -62,7 +62,7 @@
         <w:pStyle w:val="DefinitionTerm"/>
       </w:pPr>
       <w:r>
-        <w:t xml:space="preserve">June 2014 - Now</w:t>
+        <w:t xml:space="preserve">November 2013-Now</w:t>
       </w:r>
     </w:p>
     <w:p>
@@ -110,7 +110,7 @@
         <w:pStyle w:val="DefinitionTerm"/>
       </w:pPr>
       <w:r>
-        <w:t xml:space="preserve">2009-2012</w:t>
+        <w:t xml:space="preserve">2009-2013</w:t>
       </w:r>
     </w:p>
     <w:p>
@@ -884,7 +884,7 @@
 <file path=word/numbering.xml><?xml version="1.0" encoding="utf-8"?>
 <w:numbering xmlns:w="http://schemas.openxmlformats.org/wordprocessingml/2006/main">
   <w:abstractNum w:abstractNumId="0">
-    <w:nsid w:val="4b6b8e1c"/>
+    <w:nsid w:val="711f706a"/>
     <w:multiLevelType w:val="multilevel"/>
     <w:lvl w:ilvl="0">
       <w:numFmt w:val="bullet"/>

</xml_diff>

<commit_message>
unnecessary end of line
</commit_message>
<xml_diff>
--- a/index.docx
+++ b/index.docx
@@ -21,7 +21,6 @@
     </w:p>
     <w:p>
       <w:pPr>
-        <w:pStyle w:val="Compact"/>
         <w:pStyle w:val="BlockQuote"/>
       </w:pPr>
       <w:r>
@@ -35,9 +34,6 @@
       </w:r>
       <w:r>
         <w:t xml:space="preserve">Python, C++, Linux</w:t>
-      </w:r>
-      <w:r>
-        <w:br w:type="textWrapping"/>
       </w:r>
     </w:p>
     <w:p>
@@ -884,7 +880,7 @@
 <file path=word/numbering.xml><?xml version="1.0" encoding="utf-8"?>
 <w:numbering xmlns:w="http://schemas.openxmlformats.org/wordprocessingml/2006/main">
   <w:abstractNum w:abstractNumId="0">
-    <w:nsid w:val="8b5d55f2"/>
+    <w:nsid w:val="e989036e"/>
     <w:multiLevelType w:val="multilevel"/>
     <w:lvl w:ilvl="0">
       <w:numFmt w:val="bullet"/>

</xml_diff>

<commit_message>
Applied some of Etienne Millon's advices
</commit_message>
<xml_diff>
--- a/index.docx
+++ b/index.docx
@@ -2,6 +2,26 @@
 <file path=word/document.xml><?xml version="1.0" encoding="utf-8"?>
 <w:document xmlns:w="http://schemas.openxmlformats.org/wordprocessingml/2006/main" xmlns:m="http://schemas.openxmlformats.org/officeDocument/2006/math" xmlns:r="http://schemas.openxmlformats.org/officeDocument/2006/relationships" xmlns:o="urn:schemas-microsoft-com:office:office" xmlns:v="urn:schemas-microsoft-com:vml" xmlns:w10="urn:schemas-microsoft-com:office:word" xmlns:a="http://schemas.openxmlformats.org/drawingml/2006/main" xmlns:pic="http://schemas.openxmlformats.org/drawingml/2006/picture" xmlns:wp="http://schemas.openxmlformats.org/drawingml/2006/wordprocessingDrawing">
   <w:body>
+    <w:p>
+      <w:pPr>
+        <w:pStyle w:val="Title"/>
+      </w:pPr>
+      <w:r>
+        <w:t xml:space="preserve">Christophe-Marie</w:t>
+      </w:r>
+      <w:r>
+        <w:t xml:space="preserve"> </w:t>
+      </w:r>
+      <w:r>
+        <w:t xml:space="preserve">Duquesne's</w:t>
+      </w:r>
+      <w:r>
+        <w:t xml:space="preserve"> </w:t>
+      </w:r>
+      <w:r>
+        <w:t xml:space="preserve">resume</w:t>
+      </w:r>
+    </w:p>
     <w:bookmarkStart w:id="21" w:name="christophe-marie-duquesne"/>
     <w:p>
       <w:pPr>
@@ -24,7 +44,7 @@
         <w:pStyle w:val="BlockQuote"/>
       </w:pPr>
       <w:r>
-        <w:t xml:space="preserve">Software engineer, Doctor in Applied Mathematics</w:t>
+        <w:t xml:space="preserve">Software engineer, Doctor in Applied Mathematics  </w:t>
       </w:r>
       <w:r>
         <w:br w:type="textWrapping"/>
@@ -33,20 +53,38 @@
         <w:t xml:space="preserve"> </w:t>
       </w:r>
       <w:r>
-        <w:t xml:space="preserve">  I love to ship beautiful code, and I am looking for fun, ambitious projects.</w:t>
+        <w:t xml:space="preserve">I love to ship beautiful code, and I am looking for fun, ambitious projects.</w:t>
       </w:r>
       <w:r>
         <w:br w:type="textWrapping"/>
       </w:r>
       <w:r>
-        <w:br w:type="textWrapping"/>
-      </w:r>
-      <w:r>
-        <w:t xml:space="preserve"> </w:t>
-      </w:r>
-      <w:r>
-        <w:t xml:space="preserve">Python, C++, Linux</w:t>
-      </w:r>
+        <w:t xml:space="preserve"> </w:t>
+      </w:r>
+      <w:hyperlink r:id="rId22">
+        <w:r>
+          <w:rPr>
+            <w:rStyle w:val="Link"/>
+            <w:b/>
+          </w:rPr>
+          <w:t xml:space="preserve">Python</w:t>
+        </w:r>
+      </w:hyperlink>
+      <w:r>
+        <w:t xml:space="preserve">,</w:t>
+      </w:r>
+      <w:r>
+        <w:t xml:space="preserve"> </w:t>
+      </w:r>
+      <w:hyperlink r:id="rId23">
+        <w:r>
+          <w:rPr>
+            <w:rStyle w:val="Link"/>
+            <w:b/>
+          </w:rPr>
+          <w:t xml:space="preserve">Linux</w:t>
+        </w:r>
+      </w:hyperlink>
     </w:p>
     <w:p>
       <w:r>
@@ -55,7 +93,7 @@
         </w:pict>
       </w:r>
     </w:p>
-    <w:bookmarkStart w:id="22" w:name="corporate-experience"/>
+    <w:bookmarkStart w:id="24" w:name="corporate-experience"/>
     <w:p>
       <w:pPr>
         <w:pStyle w:val="Heading2"/>
@@ -64,13 +102,13 @@
         <w:t xml:space="preserve">Corporate Experience</w:t>
       </w:r>
     </w:p>
-    <w:bookmarkEnd w:id="22"/>
+    <w:bookmarkEnd w:id="24"/>
     <w:p>
       <w:pPr>
         <w:pStyle w:val="DefinitionTerm"/>
       </w:pPr>
       <w:r>
-        <w:t xml:space="preserve">November 2013-Now</w:t>
+        <w:t xml:space="preserve">Since 2013</w:t>
       </w:r>
     </w:p>
     <w:p>
@@ -89,7 +127,7 @@
         </w:rPr>
         <w:t xml:space="preserve"> </w:t>
       </w:r>
-      <w:hyperlink r:id="rId23">
+      <w:hyperlink r:id="rId25">
         <w:r>
           <w:rPr>
             <w:rStyle w:val="Link"/>
@@ -110,7 +148,7 @@
         <w:pStyle w:val="Definition"/>
       </w:pPr>
       <w:r>
-        <w:t xml:space="preserve">Hadoop-based Mining on Travel Industry Data (Max 1 PetaByte). Wrote Flask web services, shipped as debian package and continuously integrated with Jenkins. Participated in various devops tasks: log collection, user authentication, transfer between data centers.</w:t>
+        <w:t xml:space="preserve">Hadoop-based Mining on Travel Industry Data (Max 1 PetaByte). Wrote Flask web services, shipped as Debian packages and continuously integrated with Jenkins. Participated in various devops tasks: log collection, user authentication, transfer between data centers.</w:t>
       </w:r>
     </w:p>
     <w:p>
@@ -137,7 +175,7 @@
         </w:rPr>
         <w:t xml:space="preserve"> </w:t>
       </w:r>
-      <w:hyperlink r:id="rId23">
+      <w:hyperlink r:id="rId25">
         <w:r>
           <w:rPr>
             <w:rStyle w:val="Link"/>
@@ -185,7 +223,7 @@
         </w:rPr>
         <w:t xml:space="preserve"> </w:t>
       </w:r>
-      <w:hyperlink r:id="rId24">
+      <w:hyperlink r:id="rId26">
         <w:r>
           <w:rPr>
             <w:rStyle w:val="Link"/>
@@ -206,421 +244,357 @@
         <w:pStyle w:val="Definition"/>
       </w:pPr>
       <w:r>
-        <w:t xml:space="preserve">Co-authored a C++ library for optimizing the revenue of a metal factory.</w:t>
-      </w:r>
-    </w:p>
+        <w:t xml:space="preserve">Authored a C++ library for optimizing the revenue of a metal factory. The software was based on a Linear Programming model and outperformed the existing in-house tool.</w:t>
+      </w:r>
+    </w:p>
+    <w:bookmarkStart w:id="27" w:name="open-source-contributions"/>
+    <w:p>
+      <w:pPr>
+        <w:pStyle w:val="Heading2"/>
+      </w:pPr>
+      <w:r>
+        <w:t xml:space="preserve">Open Source Contributions</w:t>
+      </w:r>
+    </w:p>
+    <w:bookmarkEnd w:id="27"/>
     <w:p>
       <w:pPr>
         <w:pStyle w:val="DefinitionTerm"/>
       </w:pPr>
       <w:r>
-        <w:t xml:space="preserve">2007 (3 months)</w:t>
-      </w:r>
-    </w:p>
-    <w:p>
-      <w:pPr>
-        <w:pStyle w:val="Definition"/>
-      </w:pPr>
-      <w:r>
-        <w:rPr>
-          <w:i/>
-        </w:rPr>
-        <w:t xml:space="preserve">Internship at</w:t>
-      </w:r>
-      <w:r>
-        <w:rPr>
-          <w:i/>
-        </w:rPr>
-        <w:t xml:space="preserve"> </w:t>
-      </w:r>
-      <w:hyperlink r:id="rId25">
-        <w:r>
-          <w:rPr>
-            <w:rStyle w:val="Link"/>
-            <w:i/>
-          </w:rPr>
-          <w:t xml:space="preserve">GE Healthcare</w:t>
-        </w:r>
-      </w:hyperlink>
-      <w:r>
-        <w:t xml:space="preserve"> </w:t>
-      </w:r>
-      <w:r>
-        <w:t xml:space="preserve">(Paris, France).</w:t>
-      </w:r>
-    </w:p>
-    <w:p>
-      <w:pPr>
-        <w:pStyle w:val="Definition"/>
-      </w:pPr>
-      <w:r>
-        <w:t xml:space="preserve">Elaborated an UML spec for the refactoring of 20.000 lines of C++.</w:t>
-      </w:r>
-    </w:p>
-    <w:bookmarkStart w:id="26" w:name="selected-open-source-contributions"/>
+        <w:t xml:space="preserve">Python</w:t>
+      </w:r>
+    </w:p>
+    <w:p>
+      <w:pPr>
+        <w:pStyle w:val="Definition"/>
+      </w:pPr>
+      <w:r>
+        <w:t xml:space="preserve">Contributor to</w:t>
+      </w:r>
+      <w:r>
+        <w:t xml:space="preserve"> </w:t>
+      </w:r>
+      <w:hyperlink r:id="rId28">
+        <w:r>
+          <w:rPr>
+            <w:rStyle w:val="Link"/>
+          </w:rPr>
+          <w:t xml:space="preserve">pulp-or</w:t>
+        </w:r>
+      </w:hyperlink>
+      <w:r>
+        <w:t xml:space="preserve">, a Linear Programming library. Author of</w:t>
+      </w:r>
+      <w:r>
+        <w:t xml:space="preserve"> </w:t>
+      </w:r>
+      <w:hyperlink r:id="rId29">
+        <w:r>
+          <w:rPr>
+            <w:rStyle w:val="Link"/>
+          </w:rPr>
+          <w:t xml:space="preserve">flasfka</w:t>
+        </w:r>
+      </w:hyperlink>
+      <w:r>
+        <w:t xml:space="preserve">, an http bridge for posting/getting messages to Apache Kafka. Author of</w:t>
+      </w:r>
+      <w:r>
+        <w:t xml:space="preserve"> </w:t>
+      </w:r>
+      <w:hyperlink r:id="rId30">
+        <w:r>
+          <w:rPr>
+            <w:rStyle w:val="Link"/>
+          </w:rPr>
+          <w:t xml:space="preserve">persistentdicts</w:t>
+        </w:r>
+      </w:hyperlink>
+      <w:r>
+        <w:t xml:space="preserve">, a library exposing various databases with Python dict-like interfaces</w:t>
+      </w:r>
+    </w:p>
+    <w:p>
+      <w:pPr>
+        <w:pStyle w:val="DefinitionTerm"/>
+      </w:pPr>
+      <w:r>
+        <w:t xml:space="preserve">Lua</w:t>
+      </w:r>
+    </w:p>
+    <w:p>
+      <w:pPr>
+        <w:pStyle w:val="Definition"/>
+      </w:pPr>
+      <w:r>
+        <w:t xml:space="preserve">Author of</w:t>
+      </w:r>
+      <w:r>
+        <w:t xml:space="preserve"> </w:t>
+      </w:r>
+      <w:hyperlink r:id="rId31">
+        <w:r>
+          <w:rPr>
+            <w:rStyle w:val="Link"/>
+          </w:rPr>
+          <w:t xml:space="preserve">lighttpd-external-auth</w:t>
+        </w:r>
+      </w:hyperlink>
+      <w:r>
+        <w:t xml:space="preserve">, a lighttpd magnet script allowing access control via mechanisms such as OpenId.</w:t>
+      </w:r>
+    </w:p>
+    <w:p>
+      <w:pPr>
+        <w:pStyle w:val="DefinitionTerm"/>
+      </w:pPr>
+      <w:r>
+        <w:t xml:space="preserve">Go</w:t>
+      </w:r>
+    </w:p>
+    <w:p>
+      <w:pPr>
+        <w:pStyle w:val="Definition"/>
+      </w:pPr>
+      <w:r>
+        <w:t xml:space="preserve">Author of</w:t>
+      </w:r>
+      <w:r>
+        <w:t xml:space="preserve"> </w:t>
+      </w:r>
+      <w:hyperlink r:id="rId32">
+        <w:r>
+          <w:rPr>
+            <w:rStyle w:val="Link"/>
+          </w:rPr>
+          <w:t xml:space="preserve">github.com/chmduquesne/rollinghash/adler32</w:t>
+        </w:r>
+      </w:hyperlink>
+      <w:r>
+        <w:t xml:space="preserve">, a rolling version of the adler32 hash. Contributor to</w:t>
+      </w:r>
+      <w:r>
+        <w:t xml:space="preserve"> </w:t>
+      </w:r>
+      <w:hyperlink r:id="rId33">
+        <w:r>
+          <w:rPr>
+            <w:rStyle w:val="Link"/>
+          </w:rPr>
+          <w:t xml:space="preserve">jackpal/gateway</w:t>
+        </w:r>
+      </w:hyperlink>
+      <w:r>
+        <w:t xml:space="preserve">, a library for discovering the address of a LAN gateway used in</w:t>
+      </w:r>
+      <w:r>
+        <w:t xml:space="preserve"> </w:t>
+      </w:r>
+      <w:hyperlink r:id="rId34">
+        <w:r>
+          <w:rPr>
+            <w:rStyle w:val="Link"/>
+          </w:rPr>
+          <w:t xml:space="preserve">Tapei-Torrent</w:t>
+        </w:r>
+      </w:hyperlink>
+      <w:r>
+        <w:t xml:space="preserve">.</w:t>
+      </w:r>
+    </w:p>
+    <w:p>
+      <w:pPr>
+        <w:pStyle w:val="DefinitionTerm"/>
+      </w:pPr>
+      <w:r>
+        <w:t xml:space="preserve">C++</w:t>
+      </w:r>
+    </w:p>
+    <w:p>
+      <w:pPr>
+        <w:pStyle w:val="Definition"/>
+      </w:pPr>
+      <w:r>
+        <w:t xml:space="preserve">Author of</w:t>
+      </w:r>
+      <w:r>
+        <w:t xml:space="preserve"> </w:t>
+      </w:r>
+      <w:hyperlink r:id="rId35">
+        <w:r>
+          <w:rPr>
+            <w:rStyle w:val="Link"/>
+          </w:rPr>
+          <w:t xml:space="preserve">yaposib</w:t>
+        </w:r>
+      </w:hyperlink>
+      <w:r>
+        <w:t xml:space="preserve">, a Python binding to</w:t>
+      </w:r>
+      <w:r>
+        <w:t xml:space="preserve"> </w:t>
+      </w:r>
+      <w:hyperlink r:id="rId36">
+        <w:r>
+          <w:rPr>
+            <w:rStyle w:val="Link"/>
+          </w:rPr>
+          <w:t xml:space="preserve">coin-Osi</w:t>
+        </w:r>
+      </w:hyperlink>
+      <w:r>
+        <w:t xml:space="preserve">. Awarded</w:t>
+      </w:r>
+      <w:r>
+        <w:t xml:space="preserve"> </w:t>
+      </w:r>
+      <w:hyperlink r:id="rId37">
+        <w:r>
+          <w:rPr>
+            <w:rStyle w:val="Link"/>
+          </w:rPr>
+          <w:t xml:space="preserve">full membership</w:t>
+        </w:r>
+      </w:hyperlink>
+      <w:r>
+        <w:t xml:space="preserve"> </w:t>
+      </w:r>
+      <w:r>
+        <w:t xml:space="preserve">in the coin-or foundation in return.</w:t>
+      </w:r>
+    </w:p>
+    <w:p>
+      <w:pPr>
+        <w:pStyle w:val="DefinitionTerm"/>
+      </w:pPr>
+      <w:r>
+        <w:t xml:space="preserve">C</w:t>
+      </w:r>
+    </w:p>
+    <w:p>
+      <w:pPr>
+        <w:pStyle w:val="Definition"/>
+      </w:pPr>
+      <w:r>
+        <w:t xml:space="preserve">Author of</w:t>
+      </w:r>
+      <w:r>
+        <w:t xml:space="preserve"> </w:t>
+      </w:r>
+      <w:hyperlink r:id="rId38">
+        <w:r>
+          <w:rPr>
+            <w:rStyle w:val="Link"/>
+          </w:rPr>
+          <w:t xml:space="preserve">lazylpsolverlibs</w:t>
+        </w:r>
+      </w:hyperlink>
+      <w:r>
+        <w:t xml:space="preserve">, a set of proxy libraries targeting cplex, gurobi and xpress.</w:t>
+      </w:r>
+    </w:p>
+    <w:p>
+      <w:pPr>
+        <w:pStyle w:val="DefinitionTerm"/>
+      </w:pPr>
+      <w:r>
+        <w:t xml:space="preserve">Java</w:t>
+      </w:r>
+    </w:p>
+    <w:p>
+      <w:pPr>
+        <w:pStyle w:val="Definition"/>
+      </w:pPr>
+      <w:r>
+        <w:t xml:space="preserve">Author of</w:t>
+      </w:r>
+      <w:r>
+        <w:t xml:space="preserve"> </w:t>
+      </w:r>
+      <w:hyperlink r:id="rId39">
+        <w:r>
+          <w:rPr>
+            <w:rStyle w:val="Link"/>
+          </w:rPr>
+          <w:t xml:space="preserve">talkmyphone</w:t>
+        </w:r>
+      </w:hyperlink>
+      <w:r>
+        <w:t xml:space="preserve">, an android application allowing phone control via gtalk (10.000+ downloads, forked 50 times on googlecode). It was then successfully handed over to</w:t>
+      </w:r>
+      <w:r>
+        <w:t xml:space="preserve"> </w:t>
+      </w:r>
+      <w:hyperlink r:id="rId40">
+        <w:r>
+          <w:rPr>
+            <w:rStyle w:val="Link"/>
+          </w:rPr>
+          <w:t xml:space="preserve">other developers</w:t>
+        </w:r>
+      </w:hyperlink>
+      <w:r>
+        <w:t xml:space="preserve">.</w:t>
+      </w:r>
+    </w:p>
+    <w:p>
+      <w:pPr>
+        <w:pStyle w:val="DefinitionTerm"/>
+      </w:pPr>
+      <w:r>
+        <w:t xml:space="preserve">Misc</w:t>
+      </w:r>
+    </w:p>
+    <w:p>
+      <w:pPr>
+        <w:pStyle w:val="Definition"/>
+      </w:pPr>
+      <w:r>
+        <w:t xml:space="preserve">Experience with Linux, Ada, Bash, Makefile, m4, autotools, cmake... Documented on my</w:t>
+      </w:r>
+      <w:r>
+        <w:t xml:space="preserve"> </w:t>
+      </w:r>
+      <w:hyperlink r:id="rId41">
+        <w:r>
+          <w:rPr>
+            <w:rStyle w:val="Link"/>
+          </w:rPr>
+          <w:t xml:space="preserve">github</w:t>
+        </w:r>
+      </w:hyperlink>
+      <w:r>
+        <w:t xml:space="preserve"> </w:t>
+      </w:r>
+      <w:r>
+        <w:t xml:space="preserve">account and my</w:t>
+      </w:r>
+      <w:r>
+        <w:t xml:space="preserve"> </w:t>
+      </w:r>
+      <w:hyperlink r:id="rId42">
+        <w:r>
+          <w:rPr>
+            <w:rStyle w:val="Link"/>
+          </w:rPr>
+          <w:t xml:space="preserve">blog</w:t>
+        </w:r>
+      </w:hyperlink>
+      <w:r>
+        <w:t xml:space="preserve">.</w:t>
+      </w:r>
+    </w:p>
+    <w:bookmarkStart w:id="43" w:name="education"/>
     <w:p>
       <w:pPr>
         <w:pStyle w:val="Heading2"/>
       </w:pPr>
       <w:r>
-        <w:t xml:space="preserve">Selected Open Source Contributions</w:t>
-      </w:r>
-    </w:p>
-    <w:bookmarkEnd w:id="26"/>
-    <w:p>
-      <w:pPr>
-        <w:pStyle w:val="DefinitionTerm"/>
-      </w:pPr>
-      <w:r>
-        <w:t xml:space="preserve">Python</w:t>
-      </w:r>
-    </w:p>
-    <w:p>
-      <w:pPr>
-        <w:pStyle w:val="Definition"/>
-      </w:pPr>
-      <w:r>
-        <w:t xml:space="preserve">Contributor to</w:t>
-      </w:r>
-      <w:r>
-        <w:t xml:space="preserve"> </w:t>
-      </w:r>
-      <w:hyperlink r:id="rId27">
-        <w:r>
-          <w:rPr>
-            <w:rStyle w:val="Link"/>
-          </w:rPr>
-          <w:t xml:space="preserve">pulp-or</w:t>
-        </w:r>
-      </w:hyperlink>
-      <w:r>
-        <w:t xml:space="preserve">, a Linear Programming library. Author of</w:t>
-      </w:r>
-      <w:r>
-        <w:t xml:space="preserve"> </w:t>
-      </w:r>
-      <w:hyperlink r:id="rId28">
-        <w:r>
-          <w:rPr>
-            <w:rStyle w:val="Link"/>
-          </w:rPr>
-          <w:t xml:space="preserve">flasfka</w:t>
-        </w:r>
-      </w:hyperlink>
-      <w:r>
-        <w:t xml:space="preserve">, an http bridge for posting/getting messages to Apache Kafka. Author of</w:t>
-      </w:r>
-      <w:r>
-        <w:t xml:space="preserve"> </w:t>
-      </w:r>
-      <w:hyperlink r:id="rId29">
-        <w:r>
-          <w:rPr>
-            <w:rStyle w:val="Link"/>
-          </w:rPr>
-          <w:t xml:space="preserve">persistentdicts</w:t>
-        </w:r>
-      </w:hyperlink>
-      <w:r>
-        <w:t xml:space="preserve">, a library exposing various databases with Python dict-like interfaces</w:t>
-      </w:r>
-    </w:p>
-    <w:p>
-      <w:pPr>
-        <w:pStyle w:val="DefinitionTerm"/>
-      </w:pPr>
-      <w:r>
-        <w:t xml:space="preserve">Lua</w:t>
-      </w:r>
-    </w:p>
-    <w:p>
-      <w:pPr>
-        <w:pStyle w:val="Definition"/>
-      </w:pPr>
-      <w:r>
-        <w:t xml:space="preserve">Author of</w:t>
-      </w:r>
-      <w:r>
-        <w:t xml:space="preserve"> </w:t>
-      </w:r>
-      <w:hyperlink r:id="rId30">
-        <w:r>
-          <w:rPr>
-            <w:rStyle w:val="Link"/>
-          </w:rPr>
-          <w:t xml:space="preserve">lighttpd-external-auth</w:t>
-        </w:r>
-      </w:hyperlink>
-      <w:r>
-        <w:t xml:space="preserve">, a lighttpd magnet script allowing access control via mechanisms such as openid.</w:t>
-      </w:r>
-    </w:p>
-    <w:p>
-      <w:pPr>
-        <w:pStyle w:val="DefinitionTerm"/>
-      </w:pPr>
-      <w:r>
-        <w:t xml:space="preserve">Golang</w:t>
-      </w:r>
-    </w:p>
-    <w:p>
-      <w:pPr>
-        <w:pStyle w:val="Definition"/>
-      </w:pPr>
-      <w:r>
-        <w:t xml:space="preserve">Author of</w:t>
-      </w:r>
-      <w:r>
-        <w:t xml:space="preserve"> </w:t>
-      </w:r>
-      <w:hyperlink r:id="rId31">
-        <w:r>
-          <w:rPr>
-            <w:rStyle w:val="Link"/>
-          </w:rPr>
-          <w:t xml:space="preserve">github.com/chmduquesne/rollinghash/adler32</w:t>
-        </w:r>
-      </w:hyperlink>
-      <w:r>
-        <w:t xml:space="preserve">, a rolling version of the adler32 hash. Contributor to</w:t>
-      </w:r>
-      <w:r>
-        <w:t xml:space="preserve"> </w:t>
-      </w:r>
-      <w:hyperlink r:id="rId32">
-        <w:r>
-          <w:rPr>
-            <w:rStyle w:val="Link"/>
-          </w:rPr>
-          <w:t xml:space="preserve">jackpal/gateway</w:t>
-        </w:r>
-      </w:hyperlink>
-      <w:r>
-        <w:t xml:space="preserve">, a library for discovering the address of a LAN gateway used in</w:t>
-      </w:r>
-      <w:r>
-        <w:t xml:space="preserve"> </w:t>
-      </w:r>
-      <w:hyperlink r:id="rId33">
-        <w:r>
-          <w:rPr>
-            <w:rStyle w:val="Link"/>
-          </w:rPr>
-          <w:t xml:space="preserve">Tapei-Torrent</w:t>
-        </w:r>
-      </w:hyperlink>
-      <w:r>
-        <w:t xml:space="preserve">.</w:t>
-      </w:r>
-    </w:p>
-    <w:p>
-      <w:pPr>
-        <w:pStyle w:val="DefinitionTerm"/>
-      </w:pPr>
-      <w:r>
-        <w:t xml:space="preserve">C++</w:t>
-      </w:r>
-    </w:p>
-    <w:p>
-      <w:pPr>
-        <w:pStyle w:val="Definition"/>
-      </w:pPr>
-      <w:r>
-        <w:t xml:space="preserve">Author of</w:t>
-      </w:r>
-      <w:r>
-        <w:t xml:space="preserve"> </w:t>
-      </w:r>
-      <w:hyperlink r:id="rId34">
-        <w:r>
-          <w:rPr>
-            <w:rStyle w:val="Link"/>
-          </w:rPr>
-          <w:t xml:space="preserve">yaposib</w:t>
-        </w:r>
-      </w:hyperlink>
-      <w:r>
-        <w:t xml:space="preserve">, a Python binding to</w:t>
-      </w:r>
-      <w:r>
-        <w:t xml:space="preserve"> </w:t>
-      </w:r>
-      <w:hyperlink r:id="rId35">
-        <w:r>
-          <w:rPr>
-            <w:rStyle w:val="Link"/>
-          </w:rPr>
-          <w:t xml:space="preserve">coin-Osi</w:t>
-        </w:r>
-      </w:hyperlink>
-      <w:r>
-        <w:t xml:space="preserve">. Awarded</w:t>
-      </w:r>
-      <w:r>
-        <w:t xml:space="preserve"> </w:t>
-      </w:r>
-      <w:hyperlink r:id="rId36">
-        <w:r>
-          <w:rPr>
-            <w:rStyle w:val="Link"/>
-          </w:rPr>
-          <w:t xml:space="preserve">full membership</w:t>
-        </w:r>
-      </w:hyperlink>
-      <w:r>
-        <w:t xml:space="preserve"> </w:t>
-      </w:r>
-      <w:r>
-        <w:t xml:space="preserve">in the coin-or foundation in return.</w:t>
-      </w:r>
-    </w:p>
-    <w:p>
-      <w:pPr>
-        <w:pStyle w:val="DefinitionTerm"/>
-      </w:pPr>
-      <w:r>
-        <w:t xml:space="preserve">C</w:t>
-      </w:r>
-    </w:p>
-    <w:p>
-      <w:pPr>
-        <w:pStyle w:val="Definition"/>
-      </w:pPr>
-      <w:r>
-        <w:t xml:space="preserve">Author of</w:t>
-      </w:r>
-      <w:r>
-        <w:t xml:space="preserve"> </w:t>
-      </w:r>
-      <w:hyperlink r:id="rId37">
-        <w:r>
-          <w:rPr>
-            <w:rStyle w:val="Link"/>
-          </w:rPr>
-          <w:t xml:space="preserve">lazylpsolverlibs</w:t>
-        </w:r>
-      </w:hyperlink>
-      <w:r>
-        <w:t xml:space="preserve">, a set of proxy libraries targeting cplex, gurobi and xpress.</w:t>
-      </w:r>
-    </w:p>
-    <w:p>
-      <w:pPr>
-        <w:pStyle w:val="DefinitionTerm"/>
-      </w:pPr>
-      <w:r>
-        <w:t xml:space="preserve">Java</w:t>
-      </w:r>
-    </w:p>
-    <w:p>
-      <w:pPr>
-        <w:pStyle w:val="Definition"/>
-      </w:pPr>
-      <w:r>
-        <w:t xml:space="preserve">Author of</w:t>
-      </w:r>
-      <w:r>
-        <w:t xml:space="preserve"> </w:t>
-      </w:r>
-      <w:hyperlink r:id="rId38">
-        <w:r>
-          <w:rPr>
-            <w:rStyle w:val="Link"/>
-          </w:rPr>
-          <w:t xml:space="preserve">talkmyphone</w:t>
-        </w:r>
-      </w:hyperlink>
-      <w:r>
-        <w:t xml:space="preserve">, an android application allowing phone control via gtalk (10.000+ downloads, forked 50 times on googlecode). It was then successfully handed over to</w:t>
-      </w:r>
-      <w:r>
-        <w:t xml:space="preserve"> </w:t>
-      </w:r>
-      <w:hyperlink r:id="rId39">
-        <w:r>
-          <w:rPr>
-            <w:rStyle w:val="Link"/>
-          </w:rPr>
-          <w:t xml:space="preserve">other developers</w:t>
-        </w:r>
-      </w:hyperlink>
-      <w:r>
-        <w:t xml:space="preserve">.</w:t>
-      </w:r>
-    </w:p>
-    <w:p>
-      <w:pPr>
-        <w:pStyle w:val="DefinitionTerm"/>
-      </w:pPr>
-      <w:r>
-        <w:t xml:space="preserve">Misc</w:t>
-      </w:r>
-    </w:p>
-    <w:p>
-      <w:pPr>
-        <w:pStyle w:val="Definition"/>
-      </w:pPr>
-      <w:r>
-        <w:t xml:space="preserve">Ada, Bash, Makefile, m4, autotools, cmake... See my</w:t>
-      </w:r>
-      <w:r>
-        <w:t xml:space="preserve"> </w:t>
-      </w:r>
-      <w:hyperlink r:id="rId40">
-        <w:r>
-          <w:rPr>
-            <w:rStyle w:val="Link"/>
-          </w:rPr>
-          <w:t xml:space="preserve">github résumé</w:t>
-        </w:r>
-      </w:hyperlink>
-      <w:r>
-        <w:t xml:space="preserve">.</w:t>
-      </w:r>
-    </w:p>
-    <w:p>
-      <w:pPr>
-        <w:pStyle w:val="DefinitionTerm"/>
-      </w:pPr>
-      <w:r>
-        <w:t xml:space="preserve">Linux</w:t>
-      </w:r>
-    </w:p>
-    <w:p>
-      <w:pPr>
-        <w:pStyle w:val="Definition"/>
-      </w:pPr>
-      <w:r>
-        <w:t xml:space="preserve">My daily operating system: I</w:t>
-      </w:r>
-      <w:r>
-        <w:t xml:space="preserve"> </w:t>
-      </w:r>
-      <w:hyperlink r:id="rId41">
-        <w:r>
-          <w:rPr>
-            <w:rStyle w:val="Link"/>
-          </w:rPr>
-          <w:t xml:space="preserve">blog</w:t>
-        </w:r>
-      </w:hyperlink>
-      <w:r>
-        <w:t xml:space="preserve"> </w:t>
-      </w:r>
-      <w:r>
-        <w:t xml:space="preserve">about it sometimes.</w:t>
-      </w:r>
-    </w:p>
-    <w:bookmarkStart w:id="42" w:name="education"/>
-    <w:p>
-      <w:pPr>
-        <w:pStyle w:val="Heading2"/>
-      </w:pPr>
-      <w:r>
         <w:t xml:space="preserve">Education</w:t>
       </w:r>
     </w:p>
-    <w:bookmarkEnd w:id="42"/>
+    <w:bookmarkEnd w:id="43"/>
     <w:p>
       <w:pPr>
         <w:pStyle w:val="DefinitionTerm"/>
@@ -650,13 +624,21 @@
       <w:pPr>
         <w:pStyle w:val="Definition"/>
       </w:pPr>
-      <w:r>
-        <w:t xml:space="preserve">Title: Integration of Fleet Deployment and of Passenger Service in Airline Schedule Management. Done at Amadeus, in the Operation Research team led by</w:t>
-      </w:r>
-      <w:r>
-        <w:t xml:space="preserve"> </w:t>
-      </w:r>
-      <w:hyperlink r:id="rId43">
+      <w:hyperlink r:id="rId44">
+        <w:r>
+          <w:rPr>
+            <w:rStyle w:val="Link"/>
+          </w:rPr>
+          <w:t xml:space="preserve">Integration of Fleet Deployment and of Passenger Service in Airline Schedule Management</w:t>
+        </w:r>
+      </w:hyperlink>
+      <w:r>
+        <w:t xml:space="preserve">. Done at Amadeus, in the Operation Research team led by</w:t>
+      </w:r>
+      <w:r>
+        <w:t xml:space="preserve"> </w:t>
+      </w:r>
+      <w:hyperlink r:id="rId45">
         <w:r>
           <w:rPr>
             <w:rStyle w:val="Link"/>
@@ -670,7 +652,7 @@
       <w:r>
         <w:t xml:space="preserve"> </w:t>
       </w:r>
-      <w:hyperlink r:id="rId44">
+      <w:hyperlink r:id="rId46">
         <w:r>
           <w:rPr>
             <w:rStyle w:val="Link"/>
@@ -684,7 +666,7 @@
       <w:r>
         <w:t xml:space="preserve"> </w:t>
       </w:r>
-      <w:hyperlink r:id="rId45">
+      <w:hyperlink r:id="rId47">
         <w:r>
           <w:rPr>
             <w:rStyle w:val="Link"/>
@@ -729,7 +711,7 @@
         <w:t xml:space="preserve">Top French school of Applied Mathematics and Computer Science with highly selective recruitment.</w:t>
       </w:r>
     </w:p>
-    <w:bookmarkStart w:id="46" w:name="activities-and-interests"/>
+    <w:bookmarkStart w:id="48" w:name="activities-and-interests"/>
     <w:p>
       <w:pPr>
         <w:pStyle w:val="Heading2"/>
@@ -738,7 +720,7 @@
         <w:t xml:space="preserve">Activities and interests</w:t>
       </w:r>
     </w:p>
-    <w:bookmarkEnd w:id="46"/>
+    <w:bookmarkEnd w:id="48"/>
     <w:p>
       <w:pPr>
         <w:pStyle w:val="DefinitionTerm"/>
@@ -789,12 +771,12 @@
       <w:r>
         <w:t xml:space="preserve"> </w:t>
       </w:r>
-      <w:hyperlink r:id="rId47">
-        <w:r>
-          <w:rPr>
-            <w:rStyle w:val="Link"/>
-          </w:rPr>
-          <w:t xml:space="preserve">grand cercle</w:t>
+      <w:hyperlink r:id="rId49">
+        <w:r>
+          <w:rPr>
+            <w:rStyle w:val="Link"/>
+          </w:rPr>
+          <w:t xml:space="preserve">Grand Cercle</w:t>
         </w:r>
       </w:hyperlink>
       <w:r>
@@ -812,7 +794,7 @@
       <w:pPr>
         <w:pStyle w:val="BlockQuote"/>
       </w:pPr>
-      <w:hyperlink r:id="rId48">
+      <w:hyperlink r:id="rId50">
         <w:r>
           <w:rPr>
             <w:rStyle w:val="Link"/>
@@ -833,12 +815,18 @@
         <w:t xml:space="preserve"> </w:t>
       </w:r>
       <w:r>
-        <w:t xml:space="preserve">Einsteinstr. 129 - 81675 München, GERMANY</w:t>
+        <w:t xml:space="preserve">Einsteinstr. 129 81675 Munich, Germany</w:t>
       </w:r>
       <w:r>
         <w:br w:type="textWrapping"/>
       </w:r>
-      <w:hyperlink r:id="rId49">
+      <w:r>
+        <w:br w:type="textWrapping"/>
+      </w:r>
+      <w:r>
+        <w:t xml:space="preserve"> </w:t>
+      </w:r>
+      <w:hyperlink r:id="rId51">
         <w:r>
           <w:rPr>
             <w:rStyle w:val="Link"/>
@@ -855,7 +843,7 @@
       <w:r>
         <w:t xml:space="preserve"> </w:t>
       </w:r>
-      <w:hyperlink r:id="rId50">
+      <w:hyperlink r:id="rId52">
         <w:r>
           <w:rPr>
             <w:rStyle w:val="Link"/>
@@ -872,12 +860,29 @@
       <w:r>
         <w:t xml:space="preserve"> </w:t>
       </w:r>
-      <w:hyperlink r:id="rId51">
+      <w:hyperlink r:id="rId53">
         <w:r>
           <w:rPr>
             <w:rStyle w:val="Link"/>
           </w:rPr>
           <w:t xml:space="preserve">doc version</w:t>
+        </w:r>
+      </w:hyperlink>
+      <w:r>
+        <w:t xml:space="preserve"> </w:t>
+      </w:r>
+      <w:r>
+        <w:t xml:space="preserve">•</w:t>
+      </w:r>
+      <w:r>
+        <w:t xml:space="preserve"> </w:t>
+      </w:r>
+      <w:hyperlink r:id="rId54">
+        <w:r>
+          <w:rPr>
+            <w:rStyle w:val="Link"/>
+          </w:rPr>
+          <w:t xml:space="preserve">html version</w:t>
         </w:r>
       </w:hyperlink>
     </w:p>
@@ -892,7 +897,7 @@
 <file path=word/numbering.xml><?xml version="1.0" encoding="utf-8"?>
 <w:numbering xmlns:w="http://schemas.openxmlformats.org/wordprocessingml/2006/main">
   <w:abstractNum w:abstractNumId="0">
-    <w:nsid w:val="5897ea3c"/>
+    <w:nsid w:val="a74ad847"/>
     <w:multiLevelType w:val="multilevel"/>
     <w:lvl w:ilvl="0">
       <w:numFmt w:val="bullet"/>

</xml_diff>

<commit_message>
Changing the introduction sentence
</commit_message>
<xml_diff>
--- a/index.docx
+++ b/index.docx
@@ -28,47 +28,44 @@
         <w:pStyle w:val="BlockQuote"/>
       </w:pPr>
       <w:r>
-        <w:t xml:space="preserve">Software engineer, Doctor in Applied Mathematics  </w:t>
+        <w:t xml:space="preserve">Software engineer, Doctor in Applied Mathematics</w:t>
       </w:r>
       <w:r>
         <w:br w:type="textWrapping"/>
       </w:r>
-      <w:r>
-        <w:t xml:space="preserve"> </w:t>
-      </w:r>
-      <w:r>
-        <w:t xml:space="preserve">I love to ship beautiful code, and I am looking for fun, ambitious projects.</w:t>
-      </w:r>
+      <w:hyperlink r:id="rId21">
+        <w:r>
+          <w:rPr>
+            <w:rStyle w:val="Link"/>
+            <w:b/>
+          </w:rPr>
+          <w:t xml:space="preserve">Python</w:t>
+        </w:r>
+      </w:hyperlink>
+      <w:r>
+        <w:t xml:space="preserve">,</w:t>
+      </w:r>
+      <w:r>
+        <w:t xml:space="preserve"> </w:t>
+      </w:r>
+      <w:hyperlink r:id="rId22">
+        <w:r>
+          <w:rPr>
+            <w:rStyle w:val="Link"/>
+            <w:b/>
+          </w:rPr>
+          <w:t xml:space="preserve">Linux</w:t>
+        </w:r>
+      </w:hyperlink>
       <w:r>
         <w:br w:type="textWrapping"/>
       </w:r>
       <w:r>
-        <w:t xml:space="preserve"> </w:t>
-      </w:r>
-      <w:hyperlink r:id="rId21">
-        <w:r>
-          <w:rPr>
-            <w:rStyle w:val="Link"/>
-            <w:b/>
-          </w:rPr>
-          <w:t xml:space="preserve">Python</w:t>
-        </w:r>
-      </w:hyperlink>
-      <w:r>
-        <w:t xml:space="preserve">,</w:t>
-      </w:r>
-      <w:r>
-        <w:t xml:space="preserve"> </w:t>
-      </w:r>
-      <w:hyperlink r:id="rId22">
-        <w:r>
-          <w:rPr>
-            <w:rStyle w:val="Link"/>
-            <w:b/>
-          </w:rPr>
-          <w:t xml:space="preserve">Linux</w:t>
-        </w:r>
-      </w:hyperlink>
+        <w:br w:type="textWrapping"/>
+      </w:r>
+      <w:r>
+        <w:t xml:space="preserve">I am looking for ambitious projects that will challenge me and allow me to grow my skills.</w:t>
+      </w:r>
     </w:p>
     <w:p>
       <w:r>
@@ -535,7 +532,7 @@
         <w:pStyle w:val="Definition"/>
       </w:pPr>
       <w:r>
-        <w:t xml:space="preserve">Experience with Linux, Ada, Bash, Makefile, m4, autotools, cmake... Documented on my</w:t>
+        <w:t xml:space="preserve">Experience with Linux, Ada, Bash, Makefile, m4, autotools, cmake... See my</w:t>
       </w:r>
       <w:r>
         <w:t xml:space="preserve"> </w:t>
@@ -552,7 +549,7 @@
         <w:t xml:space="preserve"> </w:t>
       </w:r>
       <w:r>
-        <w:t xml:space="preserve">account and my</w:t>
+        <w:t xml:space="preserve">account my</w:t>
       </w:r>
       <w:r>
         <w:t xml:space="preserve"> </w:t>
@@ -796,9 +793,6 @@
         <w:br w:type="textWrapping"/>
       </w:r>
       <w:r>
-        <w:t xml:space="preserve"> </w:t>
-      </w:r>
-      <w:r>
         <w:t xml:space="preserve">Einsteinstr. 129 81675 Munich, Germany</w:t>
       </w:r>
       <w:r>
@@ -806,9 +800,6 @@
       </w:r>
       <w:r>
         <w:br w:type="textWrapping"/>
-      </w:r>
-      <w:r>
-        <w:t xml:space="preserve"> </w:t>
       </w:r>
       <w:hyperlink r:id="rId50">
         <w:r>
@@ -881,7 +872,7 @@
 <file path=word/numbering.xml><?xml version="1.0" encoding="utf-8"?>
 <w:numbering xmlns:w="http://schemas.openxmlformats.org/wordprocessingml/2006/main">
   <w:abstractNum w:abstractNumId="0">
-    <w:nsid w:val="258be811"/>
+    <w:nsid w:val="c15275c0"/>
     <w:multiLevelType w:val="multilevel"/>
     <w:lvl w:ilvl="0">
       <w:numFmt w:val="bullet"/>

</xml_diff>

<commit_message>
Adding link to G-SCOP
</commit_message>
<xml_diff>
--- a/index.docx
+++ b/index.docx
@@ -592,8 +592,23 @@
         <w:rPr>
           <w:i/>
         </w:rPr>
-        <w:t xml:space="preserve">PhD in Mathematics and Computer Science at G-SCOP Laboratory</w:t>
-      </w:r>
+        <w:t xml:space="preserve">PhD in Mathematics and Computer Science at</w:t>
+      </w:r>
+      <w:r>
+        <w:rPr>
+          <w:i/>
+        </w:rPr>
+        <w:t xml:space="preserve"> </w:t>
+      </w:r>
+      <w:hyperlink r:id="rId43">
+        <w:r>
+          <w:rPr>
+            <w:rStyle w:val="Link"/>
+            <w:i/>
+          </w:rPr>
+          <w:t xml:space="preserve">G-SCOP Laboratory</w:t>
+        </w:r>
+      </w:hyperlink>
       <w:r>
         <w:t xml:space="preserve"> </w:t>
       </w:r>
@@ -605,7 +620,7 @@
       <w:pPr>
         <w:pStyle w:val="Definition"/>
       </w:pPr>
-      <w:hyperlink r:id="rId43">
+      <w:hyperlink r:id="rId44">
         <w:r>
           <w:rPr>
             <w:rStyle w:val="Link"/>
@@ -619,7 +634,7 @@
       <w:r>
         <w:t xml:space="preserve"> </w:t>
       </w:r>
-      <w:hyperlink r:id="rId44">
+      <w:hyperlink r:id="rId45">
         <w:r>
           <w:rPr>
             <w:rStyle w:val="Link"/>
@@ -633,7 +648,7 @@
       <w:r>
         <w:t xml:space="preserve"> </w:t>
       </w:r>
-      <w:hyperlink r:id="rId45">
+      <w:hyperlink r:id="rId46">
         <w:r>
           <w:rPr>
             <w:rStyle w:val="Link"/>
@@ -647,7 +662,7 @@
       <w:r>
         <w:t xml:space="preserve"> </w:t>
       </w:r>
-      <w:hyperlink r:id="rId46">
+      <w:hyperlink r:id="rId47">
         <w:r>
           <w:rPr>
             <w:rStyle w:val="Link"/>
@@ -692,7 +707,7 @@
         <w:t xml:space="preserve">Top French school of Applied Mathematics and Computer Science with highly selective recruitment.</w:t>
       </w:r>
     </w:p>
-    <w:bookmarkStart w:id="47" w:name="activities-and-interests"/>
+    <w:bookmarkStart w:id="48" w:name="activities-and-interests"/>
     <w:p>
       <w:pPr>
         <w:pStyle w:val="Heading2"/>
@@ -701,7 +716,7 @@
         <w:t xml:space="preserve">Activities and interests</w:t>
       </w:r>
     </w:p>
-    <w:bookmarkEnd w:id="47"/>
+    <w:bookmarkEnd w:id="48"/>
     <w:p>
       <w:pPr>
         <w:pStyle w:val="DefinitionTerm"/>
@@ -752,7 +767,7 @@
       <w:r>
         <w:t xml:space="preserve"> </w:t>
       </w:r>
-      <w:hyperlink r:id="rId48">
+      <w:hyperlink r:id="rId49">
         <w:r>
           <w:rPr>
             <w:rStyle w:val="Link"/>
@@ -775,7 +790,7 @@
       <w:pPr>
         <w:pStyle w:val="BlockQuote"/>
       </w:pPr>
-      <w:hyperlink r:id="rId49">
+      <w:hyperlink r:id="rId50">
         <w:r>
           <w:rPr>
             <w:rStyle w:val="Link"/>
@@ -801,7 +816,7 @@
       <w:r>
         <w:br w:type="textWrapping"/>
       </w:r>
-      <w:hyperlink r:id="rId50">
+      <w:hyperlink r:id="rId51">
         <w:r>
           <w:rPr>
             <w:rStyle w:val="Link"/>
@@ -818,7 +833,7 @@
       <w:r>
         <w:t xml:space="preserve"> </w:t>
       </w:r>
-      <w:hyperlink r:id="rId51">
+      <w:hyperlink r:id="rId52">
         <w:r>
           <w:rPr>
             <w:rStyle w:val="Link"/>
@@ -835,7 +850,7 @@
       <w:r>
         <w:t xml:space="preserve"> </w:t>
       </w:r>
-      <w:hyperlink r:id="rId52">
+      <w:hyperlink r:id="rId53">
         <w:r>
           <w:rPr>
             <w:rStyle w:val="Link"/>
@@ -852,7 +867,7 @@
       <w:r>
         <w:t xml:space="preserve"> </w:t>
       </w:r>
-      <w:hyperlink r:id="rId53">
+      <w:hyperlink r:id="rId54">
         <w:r>
           <w:rPr>
             <w:rStyle w:val="Link"/>
@@ -872,7 +887,7 @@
 <file path=word/numbering.xml><?xml version="1.0" encoding="utf-8"?>
 <w:numbering xmlns:w="http://schemas.openxmlformats.org/wordprocessingml/2006/main">
   <w:abstractNum w:abstractNumId="0">
-    <w:nsid w:val="349ea1bc"/>
+    <w:nsid w:val="fd98a888"/>
     <w:multiLevelType w:val="multilevel"/>
     <w:lvl w:ilvl="0">
       <w:numFmt w:val="bullet"/>

</xml_diff>

<commit_message>
Removing links in the keywords
</commit_message>
<xml_diff>
--- a/index.docx
+++ b/index.docx
@@ -33,30 +33,24 @@
       <w:r>
         <w:br w:type="textWrapping"/>
       </w:r>
-      <w:hyperlink r:id="rId21">
-        <w:r>
-          <w:rPr>
-            <w:rStyle w:val="Link"/>
-            <w:b/>
-          </w:rPr>
-          <w:t xml:space="preserve">Python</w:t>
-        </w:r>
-      </w:hyperlink>
+      <w:r>
+        <w:rPr>
+          <w:b/>
+        </w:rPr>
+        <w:t xml:space="preserve">Python</w:t>
+      </w:r>
       <w:r>
         <w:t xml:space="preserve">,</w:t>
       </w:r>
       <w:r>
         <w:t xml:space="preserve"> </w:t>
       </w:r>
-      <w:hyperlink r:id="rId22">
-        <w:r>
-          <w:rPr>
-            <w:rStyle w:val="Link"/>
-            <w:b/>
-          </w:rPr>
-          <w:t xml:space="preserve">Linux</w:t>
-        </w:r>
-      </w:hyperlink>
+      <w:r>
+        <w:rPr>
+          <w:b/>
+        </w:rPr>
+        <w:t xml:space="preserve">Linux</w:t>
+      </w:r>
       <w:r>
         <w:br w:type="textWrapping"/>
       </w:r>
@@ -74,7 +68,7 @@
         </w:pict>
       </w:r>
     </w:p>
-    <w:bookmarkStart w:id="23" w:name="corporate-experience"/>
+    <w:bookmarkStart w:id="21" w:name="corporate-experience"/>
     <w:p>
       <w:pPr>
         <w:pStyle w:val="Heading2"/>
@@ -83,7 +77,7 @@
         <w:t xml:space="preserve">Corporate Experience</w:t>
       </w:r>
     </w:p>
-    <w:bookmarkEnd w:id="23"/>
+    <w:bookmarkEnd w:id="21"/>
     <w:p>
       <w:pPr>
         <w:pStyle w:val="DefinitionTerm"/>
@@ -108,7 +102,7 @@
         </w:rPr>
         <w:t xml:space="preserve"> </w:t>
       </w:r>
-      <w:hyperlink r:id="rId24">
+      <w:hyperlink r:id="rId22">
         <w:r>
           <w:rPr>
             <w:rStyle w:val="Link"/>
@@ -156,7 +150,7 @@
         </w:rPr>
         <w:t xml:space="preserve"> </w:t>
       </w:r>
-      <w:hyperlink r:id="rId24">
+      <w:hyperlink r:id="rId22">
         <w:r>
           <w:rPr>
             <w:rStyle w:val="Link"/>
@@ -204,378 +198,392 @@
         </w:rPr>
         <w:t xml:space="preserve"> </w:t>
       </w:r>
+      <w:hyperlink r:id="rId23">
+        <w:r>
+          <w:rPr>
+            <w:rStyle w:val="Link"/>
+            <w:i/>
+          </w:rPr>
+          <w:t xml:space="preserve">Rio Tinto Alcan</w:t>
+        </w:r>
+      </w:hyperlink>
+      <w:r>
+        <w:t xml:space="preserve"> </w:t>
+      </w:r>
+      <w:r>
+        <w:t xml:space="preserve">(Clermont Ferrand, France).</w:t>
+      </w:r>
+    </w:p>
+    <w:p>
+      <w:pPr>
+        <w:pStyle w:val="Definition"/>
+      </w:pPr>
+      <w:r>
+        <w:t xml:space="preserve">Authored a C++ library for optimizing the revenue of a metal factory. The software was based on a Linear Programming model and outperformed the existing in-house tool.</w:t>
+      </w:r>
+    </w:p>
+    <w:bookmarkStart w:id="24" w:name="open-source-contributions"/>
+    <w:p>
+      <w:pPr>
+        <w:pStyle w:val="Heading2"/>
+      </w:pPr>
+      <w:r>
+        <w:t xml:space="preserve">Open Source Contributions</w:t>
+      </w:r>
+    </w:p>
+    <w:bookmarkEnd w:id="24"/>
+    <w:p>
+      <w:pPr>
+        <w:pStyle w:val="DefinitionTerm"/>
+      </w:pPr>
+      <w:r>
+        <w:t xml:space="preserve">Python</w:t>
+      </w:r>
+    </w:p>
+    <w:p>
+      <w:pPr>
+        <w:pStyle w:val="Definition"/>
+      </w:pPr>
+      <w:r>
+        <w:t xml:space="preserve">Contributor to</w:t>
+      </w:r>
+      <w:r>
+        <w:t xml:space="preserve"> </w:t>
+      </w:r>
       <w:hyperlink r:id="rId25">
         <w:r>
           <w:rPr>
             <w:rStyle w:val="Link"/>
-            <w:i/>
-          </w:rPr>
-          <w:t xml:space="preserve">Rio Tinto Alcan</w:t>
-        </w:r>
-      </w:hyperlink>
-      <w:r>
-        <w:t xml:space="preserve"> </w:t>
-      </w:r>
-      <w:r>
-        <w:t xml:space="preserve">(Clermont Ferrand, France).</w:t>
-      </w:r>
-    </w:p>
-    <w:p>
-      <w:pPr>
-        <w:pStyle w:val="Definition"/>
-      </w:pPr>
-      <w:r>
-        <w:t xml:space="preserve">Authored a C++ library for optimizing the revenue of a metal factory. The software was based on a Linear Programming model and outperformed the existing in-house tool.</w:t>
-      </w:r>
-    </w:p>
-    <w:bookmarkStart w:id="26" w:name="open-source-contributions"/>
+          </w:rPr>
+          <w:t xml:space="preserve">pulp-or</w:t>
+        </w:r>
+      </w:hyperlink>
+      <w:r>
+        <w:t xml:space="preserve">, a Linear Programming library. Author of</w:t>
+      </w:r>
+      <w:r>
+        <w:t xml:space="preserve"> </w:t>
+      </w:r>
+      <w:hyperlink r:id="rId26">
+        <w:r>
+          <w:rPr>
+            <w:rStyle w:val="Link"/>
+          </w:rPr>
+          <w:t xml:space="preserve">flasfka</w:t>
+        </w:r>
+      </w:hyperlink>
+      <w:r>
+        <w:t xml:space="preserve">, an http bridge for posting/getting messages to Apache Kafka. Author of</w:t>
+      </w:r>
+      <w:r>
+        <w:t xml:space="preserve"> </w:t>
+      </w:r>
+      <w:hyperlink r:id="rId27">
+        <w:r>
+          <w:rPr>
+            <w:rStyle w:val="Link"/>
+          </w:rPr>
+          <w:t xml:space="preserve">persistentdicts</w:t>
+        </w:r>
+      </w:hyperlink>
+      <w:r>
+        <w:t xml:space="preserve">, a library exposing various databases with Python dict-like interfaces.</w:t>
+      </w:r>
+    </w:p>
+    <w:p>
+      <w:pPr>
+        <w:pStyle w:val="DefinitionTerm"/>
+      </w:pPr>
+      <w:r>
+        <w:t xml:space="preserve">Lua</w:t>
+      </w:r>
+    </w:p>
+    <w:p>
+      <w:pPr>
+        <w:pStyle w:val="Definition"/>
+      </w:pPr>
+      <w:r>
+        <w:t xml:space="preserve">Author of</w:t>
+      </w:r>
+      <w:r>
+        <w:t xml:space="preserve"> </w:t>
+      </w:r>
+      <w:hyperlink r:id="rId28">
+        <w:r>
+          <w:rPr>
+            <w:rStyle w:val="Link"/>
+          </w:rPr>
+          <w:t xml:space="preserve">lighttpd-external-auth</w:t>
+        </w:r>
+      </w:hyperlink>
+      <w:r>
+        <w:t xml:space="preserve">, a lighttpd magnet script allowing access control via mechanisms such as OpenId.</w:t>
+      </w:r>
+    </w:p>
+    <w:p>
+      <w:pPr>
+        <w:pStyle w:val="DefinitionTerm"/>
+      </w:pPr>
+      <w:r>
+        <w:t xml:space="preserve">Go</w:t>
+      </w:r>
+    </w:p>
+    <w:p>
+      <w:pPr>
+        <w:pStyle w:val="Definition"/>
+      </w:pPr>
+      <w:r>
+        <w:t xml:space="preserve">Author of</w:t>
+      </w:r>
+      <w:r>
+        <w:t xml:space="preserve"> </w:t>
+      </w:r>
+      <w:hyperlink r:id="rId29">
+        <w:r>
+          <w:rPr>
+            <w:rStyle w:val="Link"/>
+          </w:rPr>
+          <w:t xml:space="preserve">github.com/chmduquesne/rollinghash/adler32</w:t>
+        </w:r>
+      </w:hyperlink>
+      <w:r>
+        <w:t xml:space="preserve">, a rolling version of the adler32 hash. Contributor to</w:t>
+      </w:r>
+      <w:r>
+        <w:t xml:space="preserve"> </w:t>
+      </w:r>
+      <w:hyperlink r:id="rId30">
+        <w:r>
+          <w:rPr>
+            <w:rStyle w:val="Link"/>
+          </w:rPr>
+          <w:t xml:space="preserve">jackpal/gateway</w:t>
+        </w:r>
+      </w:hyperlink>
+      <w:r>
+        <w:t xml:space="preserve">, a library for discovering the address of a LAN gateway used in</w:t>
+      </w:r>
+      <w:r>
+        <w:t xml:space="preserve"> </w:t>
+      </w:r>
+      <w:hyperlink r:id="rId31">
+        <w:r>
+          <w:rPr>
+            <w:rStyle w:val="Link"/>
+          </w:rPr>
+          <w:t xml:space="preserve">Tapei-Torrent</w:t>
+        </w:r>
+      </w:hyperlink>
+      <w:r>
+        <w:t xml:space="preserve">.</w:t>
+      </w:r>
+    </w:p>
+    <w:p>
+      <w:pPr>
+        <w:pStyle w:val="DefinitionTerm"/>
+      </w:pPr>
+      <w:r>
+        <w:t xml:space="preserve">C++</w:t>
+      </w:r>
+    </w:p>
+    <w:p>
+      <w:pPr>
+        <w:pStyle w:val="Definition"/>
+      </w:pPr>
+      <w:r>
+        <w:t xml:space="preserve">Author of</w:t>
+      </w:r>
+      <w:r>
+        <w:t xml:space="preserve"> </w:t>
+      </w:r>
+      <w:hyperlink r:id="rId32">
+        <w:r>
+          <w:rPr>
+            <w:rStyle w:val="Link"/>
+          </w:rPr>
+          <w:t xml:space="preserve">yaposib</w:t>
+        </w:r>
+      </w:hyperlink>
+      <w:r>
+        <w:t xml:space="preserve">, a Python binding to</w:t>
+      </w:r>
+      <w:r>
+        <w:t xml:space="preserve"> </w:t>
+      </w:r>
+      <w:hyperlink r:id="rId33">
+        <w:r>
+          <w:rPr>
+            <w:rStyle w:val="Link"/>
+          </w:rPr>
+          <w:t xml:space="preserve">coin-Osi</w:t>
+        </w:r>
+      </w:hyperlink>
+      <w:r>
+        <w:t xml:space="preserve">. Awarded</w:t>
+      </w:r>
+      <w:r>
+        <w:t xml:space="preserve"> </w:t>
+      </w:r>
+      <w:hyperlink r:id="rId34">
+        <w:r>
+          <w:rPr>
+            <w:rStyle w:val="Link"/>
+          </w:rPr>
+          <w:t xml:space="preserve">full membership</w:t>
+        </w:r>
+      </w:hyperlink>
+      <w:r>
+        <w:t xml:space="preserve"> </w:t>
+      </w:r>
+      <w:r>
+        <w:t xml:space="preserve">in the coin-or foundation in return.</w:t>
+      </w:r>
+    </w:p>
+    <w:p>
+      <w:pPr>
+        <w:pStyle w:val="DefinitionTerm"/>
+      </w:pPr>
+      <w:r>
+        <w:t xml:space="preserve">C</w:t>
+      </w:r>
+    </w:p>
+    <w:p>
+      <w:pPr>
+        <w:pStyle w:val="Definition"/>
+      </w:pPr>
+      <w:r>
+        <w:t xml:space="preserve">Author of</w:t>
+      </w:r>
+      <w:r>
+        <w:t xml:space="preserve"> </w:t>
+      </w:r>
+      <w:hyperlink r:id="rId35">
+        <w:r>
+          <w:rPr>
+            <w:rStyle w:val="Link"/>
+          </w:rPr>
+          <w:t xml:space="preserve">lazylpsolverlibs</w:t>
+        </w:r>
+      </w:hyperlink>
+      <w:r>
+        <w:t xml:space="preserve">, a set of proxy libraries targeting cplex, gurobi and xpress.</w:t>
+      </w:r>
+    </w:p>
+    <w:p>
+      <w:pPr>
+        <w:pStyle w:val="DefinitionTerm"/>
+      </w:pPr>
+      <w:r>
+        <w:t xml:space="preserve">Java</w:t>
+      </w:r>
+    </w:p>
+    <w:p>
+      <w:pPr>
+        <w:pStyle w:val="Definition"/>
+      </w:pPr>
+      <w:r>
+        <w:t xml:space="preserve">Author of</w:t>
+      </w:r>
+      <w:r>
+        <w:t xml:space="preserve"> </w:t>
+      </w:r>
+      <w:hyperlink r:id="rId36">
+        <w:r>
+          <w:rPr>
+            <w:rStyle w:val="Link"/>
+          </w:rPr>
+          <w:t xml:space="preserve">talkmyphone</w:t>
+        </w:r>
+      </w:hyperlink>
+      <w:r>
+        <w:t xml:space="preserve">, an android application allowing phone control via gtalk (10.000+ downloads, forked 50 times on googlecode). It was then successfully handed over to</w:t>
+      </w:r>
+      <w:r>
+        <w:t xml:space="preserve"> </w:t>
+      </w:r>
+      <w:hyperlink r:id="rId37">
+        <w:r>
+          <w:rPr>
+            <w:rStyle w:val="Link"/>
+          </w:rPr>
+          <w:t xml:space="preserve">other developers</w:t>
+        </w:r>
+      </w:hyperlink>
+      <w:r>
+        <w:t xml:space="preserve">.</w:t>
+      </w:r>
+    </w:p>
+    <w:p>
+      <w:pPr>
+        <w:pStyle w:val="DefinitionTerm"/>
+      </w:pPr>
+      <w:r>
+        <w:t xml:space="preserve">Misc</w:t>
+      </w:r>
+    </w:p>
+    <w:p>
+      <w:pPr>
+        <w:pStyle w:val="Definition"/>
+      </w:pPr>
+      <w:r>
+        <w:t xml:space="preserve">Experience with</w:t>
+      </w:r>
+      <w:r>
+        <w:t xml:space="preserve"> </w:t>
+      </w:r>
+      <w:hyperlink r:id="rId38">
+        <w:r>
+          <w:rPr>
+            <w:rStyle w:val="Link"/>
+          </w:rPr>
+          <w:t xml:space="preserve">Arch Linux</w:t>
+        </w:r>
+      </w:hyperlink>
+      <w:r>
+        <w:t xml:space="preserve">, Ada, Bash, Makefile, m4, autotools, cmake... See my</w:t>
+      </w:r>
+      <w:r>
+        <w:t xml:space="preserve"> </w:t>
+      </w:r>
+      <w:hyperlink r:id="rId39">
+        <w:r>
+          <w:rPr>
+            <w:rStyle w:val="Link"/>
+          </w:rPr>
+          <w:t xml:space="preserve">github</w:t>
+        </w:r>
+      </w:hyperlink>
+      <w:r>
+        <w:t xml:space="preserve"> </w:t>
+      </w:r>
+      <w:r>
+        <w:t xml:space="preserve">account my</w:t>
+      </w:r>
+      <w:r>
+        <w:t xml:space="preserve"> </w:t>
+      </w:r>
+      <w:hyperlink r:id="rId40">
+        <w:r>
+          <w:rPr>
+            <w:rStyle w:val="Link"/>
+          </w:rPr>
+          <w:t xml:space="preserve">blog</w:t>
+        </w:r>
+      </w:hyperlink>
+      <w:r>
+        <w:t xml:space="preserve">.</w:t>
+      </w:r>
+    </w:p>
+    <w:bookmarkStart w:id="41" w:name="education"/>
     <w:p>
       <w:pPr>
         <w:pStyle w:val="Heading2"/>
       </w:pPr>
       <w:r>
-        <w:t xml:space="preserve">Open Source Contributions</w:t>
-      </w:r>
-    </w:p>
-    <w:bookmarkEnd w:id="26"/>
-    <w:p>
-      <w:pPr>
-        <w:pStyle w:val="DefinitionTerm"/>
-      </w:pPr>
-      <w:r>
-        <w:t xml:space="preserve">Python</w:t>
-      </w:r>
-    </w:p>
-    <w:p>
-      <w:pPr>
-        <w:pStyle w:val="Definition"/>
-      </w:pPr>
-      <w:r>
-        <w:t xml:space="preserve">Contributor to</w:t>
-      </w:r>
-      <w:r>
-        <w:t xml:space="preserve"> </w:t>
-      </w:r>
-      <w:hyperlink r:id="rId27">
-        <w:r>
-          <w:rPr>
-            <w:rStyle w:val="Link"/>
-          </w:rPr>
-          <w:t xml:space="preserve">pulp-or</w:t>
-        </w:r>
-      </w:hyperlink>
-      <w:r>
-        <w:t xml:space="preserve">, a Linear Programming library. Author of</w:t>
-      </w:r>
-      <w:r>
-        <w:t xml:space="preserve"> </w:t>
-      </w:r>
-      <w:hyperlink r:id="rId28">
-        <w:r>
-          <w:rPr>
-            <w:rStyle w:val="Link"/>
-          </w:rPr>
-          <w:t xml:space="preserve">flasfka</w:t>
-        </w:r>
-      </w:hyperlink>
-      <w:r>
-        <w:t xml:space="preserve">, an http bridge for posting/getting messages to Apache Kafka. Author of</w:t>
-      </w:r>
-      <w:r>
-        <w:t xml:space="preserve"> </w:t>
-      </w:r>
-      <w:hyperlink r:id="rId29">
-        <w:r>
-          <w:rPr>
-            <w:rStyle w:val="Link"/>
-          </w:rPr>
-          <w:t xml:space="preserve">persistentdicts</w:t>
-        </w:r>
-      </w:hyperlink>
-      <w:r>
-        <w:t xml:space="preserve">, a library exposing various databases with Python dict-like interfaces</w:t>
-      </w:r>
-    </w:p>
-    <w:p>
-      <w:pPr>
-        <w:pStyle w:val="DefinitionTerm"/>
-      </w:pPr>
-      <w:r>
-        <w:t xml:space="preserve">Lua</w:t>
-      </w:r>
-    </w:p>
-    <w:p>
-      <w:pPr>
-        <w:pStyle w:val="Definition"/>
-      </w:pPr>
-      <w:r>
-        <w:t xml:space="preserve">Author of</w:t>
-      </w:r>
-      <w:r>
-        <w:t xml:space="preserve"> </w:t>
-      </w:r>
-      <w:hyperlink r:id="rId30">
-        <w:r>
-          <w:rPr>
-            <w:rStyle w:val="Link"/>
-          </w:rPr>
-          <w:t xml:space="preserve">lighttpd-external-auth</w:t>
-        </w:r>
-      </w:hyperlink>
-      <w:r>
-        <w:t xml:space="preserve">, a lighttpd magnet script allowing access control via mechanisms such as OpenId.</w:t>
-      </w:r>
-    </w:p>
-    <w:p>
-      <w:pPr>
-        <w:pStyle w:val="DefinitionTerm"/>
-      </w:pPr>
-      <w:r>
-        <w:t xml:space="preserve">Go</w:t>
-      </w:r>
-    </w:p>
-    <w:p>
-      <w:pPr>
-        <w:pStyle w:val="Definition"/>
-      </w:pPr>
-      <w:r>
-        <w:t xml:space="preserve">Author of</w:t>
-      </w:r>
-      <w:r>
-        <w:t xml:space="preserve"> </w:t>
-      </w:r>
-      <w:hyperlink r:id="rId31">
-        <w:r>
-          <w:rPr>
-            <w:rStyle w:val="Link"/>
-          </w:rPr>
-          <w:t xml:space="preserve">github.com/chmduquesne/rollinghash/adler32</w:t>
-        </w:r>
-      </w:hyperlink>
-      <w:r>
-        <w:t xml:space="preserve">, a rolling version of the adler32 hash. Contributor to</w:t>
-      </w:r>
-      <w:r>
-        <w:t xml:space="preserve"> </w:t>
-      </w:r>
-      <w:hyperlink r:id="rId32">
-        <w:r>
-          <w:rPr>
-            <w:rStyle w:val="Link"/>
-          </w:rPr>
-          <w:t xml:space="preserve">jackpal/gateway</w:t>
-        </w:r>
-      </w:hyperlink>
-      <w:r>
-        <w:t xml:space="preserve">, a library for discovering the address of a LAN gateway used in</w:t>
-      </w:r>
-      <w:r>
-        <w:t xml:space="preserve"> </w:t>
-      </w:r>
-      <w:hyperlink r:id="rId33">
-        <w:r>
-          <w:rPr>
-            <w:rStyle w:val="Link"/>
-          </w:rPr>
-          <w:t xml:space="preserve">Tapei-Torrent</w:t>
-        </w:r>
-      </w:hyperlink>
-      <w:r>
-        <w:t xml:space="preserve">.</w:t>
-      </w:r>
-    </w:p>
-    <w:p>
-      <w:pPr>
-        <w:pStyle w:val="DefinitionTerm"/>
-      </w:pPr>
-      <w:r>
-        <w:t xml:space="preserve">C++</w:t>
-      </w:r>
-    </w:p>
-    <w:p>
-      <w:pPr>
-        <w:pStyle w:val="Definition"/>
-      </w:pPr>
-      <w:r>
-        <w:t xml:space="preserve">Author of</w:t>
-      </w:r>
-      <w:r>
-        <w:t xml:space="preserve"> </w:t>
-      </w:r>
-      <w:hyperlink r:id="rId34">
-        <w:r>
-          <w:rPr>
-            <w:rStyle w:val="Link"/>
-          </w:rPr>
-          <w:t xml:space="preserve">yaposib</w:t>
-        </w:r>
-      </w:hyperlink>
-      <w:r>
-        <w:t xml:space="preserve">, a Python binding to</w:t>
-      </w:r>
-      <w:r>
-        <w:t xml:space="preserve"> </w:t>
-      </w:r>
-      <w:hyperlink r:id="rId35">
-        <w:r>
-          <w:rPr>
-            <w:rStyle w:val="Link"/>
-          </w:rPr>
-          <w:t xml:space="preserve">coin-Osi</w:t>
-        </w:r>
-      </w:hyperlink>
-      <w:r>
-        <w:t xml:space="preserve">. Awarded</w:t>
-      </w:r>
-      <w:r>
-        <w:t xml:space="preserve"> </w:t>
-      </w:r>
-      <w:hyperlink r:id="rId36">
-        <w:r>
-          <w:rPr>
-            <w:rStyle w:val="Link"/>
-          </w:rPr>
-          <w:t xml:space="preserve">full membership</w:t>
-        </w:r>
-      </w:hyperlink>
-      <w:r>
-        <w:t xml:space="preserve"> </w:t>
-      </w:r>
-      <w:r>
-        <w:t xml:space="preserve">in the coin-or foundation in return.</w:t>
-      </w:r>
-    </w:p>
-    <w:p>
-      <w:pPr>
-        <w:pStyle w:val="DefinitionTerm"/>
-      </w:pPr>
-      <w:r>
-        <w:t xml:space="preserve">C</w:t>
-      </w:r>
-    </w:p>
-    <w:p>
-      <w:pPr>
-        <w:pStyle w:val="Definition"/>
-      </w:pPr>
-      <w:r>
-        <w:t xml:space="preserve">Author of</w:t>
-      </w:r>
-      <w:r>
-        <w:t xml:space="preserve"> </w:t>
-      </w:r>
-      <w:hyperlink r:id="rId37">
-        <w:r>
-          <w:rPr>
-            <w:rStyle w:val="Link"/>
-          </w:rPr>
-          <w:t xml:space="preserve">lazylpsolverlibs</w:t>
-        </w:r>
-      </w:hyperlink>
-      <w:r>
-        <w:t xml:space="preserve">, a set of proxy libraries targeting cplex, gurobi and xpress.</w:t>
-      </w:r>
-    </w:p>
-    <w:p>
-      <w:pPr>
-        <w:pStyle w:val="DefinitionTerm"/>
-      </w:pPr>
-      <w:r>
-        <w:t xml:space="preserve">Java</w:t>
-      </w:r>
-    </w:p>
-    <w:p>
-      <w:pPr>
-        <w:pStyle w:val="Definition"/>
-      </w:pPr>
-      <w:r>
-        <w:t xml:space="preserve">Author of</w:t>
-      </w:r>
-      <w:r>
-        <w:t xml:space="preserve"> </w:t>
-      </w:r>
-      <w:hyperlink r:id="rId38">
-        <w:r>
-          <w:rPr>
-            <w:rStyle w:val="Link"/>
-          </w:rPr>
-          <w:t xml:space="preserve">talkmyphone</w:t>
-        </w:r>
-      </w:hyperlink>
-      <w:r>
-        <w:t xml:space="preserve">, an android application allowing phone control via gtalk (10.000+ downloads, forked 50 times on googlecode). It was then successfully handed over to</w:t>
-      </w:r>
-      <w:r>
-        <w:t xml:space="preserve"> </w:t>
-      </w:r>
-      <w:hyperlink r:id="rId39">
-        <w:r>
-          <w:rPr>
-            <w:rStyle w:val="Link"/>
-          </w:rPr>
-          <w:t xml:space="preserve">other developers</w:t>
-        </w:r>
-      </w:hyperlink>
-      <w:r>
-        <w:t xml:space="preserve">.</w:t>
-      </w:r>
-    </w:p>
-    <w:p>
-      <w:pPr>
-        <w:pStyle w:val="DefinitionTerm"/>
-      </w:pPr>
-      <w:r>
-        <w:t xml:space="preserve">Misc</w:t>
-      </w:r>
-    </w:p>
-    <w:p>
-      <w:pPr>
-        <w:pStyle w:val="Definition"/>
-      </w:pPr>
-      <w:r>
-        <w:t xml:space="preserve">Experience with Linux, Ada, Bash, Makefile, m4, autotools, cmake... See my</w:t>
-      </w:r>
-      <w:r>
-        <w:t xml:space="preserve"> </w:t>
-      </w:r>
-      <w:hyperlink r:id="rId40">
-        <w:r>
-          <w:rPr>
-            <w:rStyle w:val="Link"/>
-          </w:rPr>
-          <w:t xml:space="preserve">github</w:t>
-        </w:r>
-      </w:hyperlink>
-      <w:r>
-        <w:t xml:space="preserve"> </w:t>
-      </w:r>
-      <w:r>
-        <w:t xml:space="preserve">account my</w:t>
-      </w:r>
-      <w:r>
-        <w:t xml:space="preserve"> </w:t>
-      </w:r>
-      <w:hyperlink r:id="rId41">
-        <w:r>
-          <w:rPr>
-            <w:rStyle w:val="Link"/>
-          </w:rPr>
-          <w:t xml:space="preserve">blog</w:t>
-        </w:r>
-      </w:hyperlink>
-      <w:r>
-        <w:t xml:space="preserve">.</w:t>
-      </w:r>
-    </w:p>
-    <w:bookmarkStart w:id="42" w:name="education"/>
-    <w:p>
-      <w:pPr>
-        <w:pStyle w:val="Heading2"/>
-      </w:pPr>
-      <w:r>
         <w:t xml:space="preserve">Education</w:t>
       </w:r>
     </w:p>
-    <w:bookmarkEnd w:id="42"/>
+    <w:bookmarkEnd w:id="41"/>
     <w:p>
       <w:pPr>
         <w:pStyle w:val="DefinitionTerm"/>
@@ -600,36 +608,50 @@
         </w:rPr>
         <w:t xml:space="preserve"> </w:t>
       </w:r>
+      <w:hyperlink r:id="rId42">
+        <w:r>
+          <w:rPr>
+            <w:rStyle w:val="Link"/>
+            <w:i/>
+          </w:rPr>
+          <w:t xml:space="preserve">G-SCOP Laboratory</w:t>
+        </w:r>
+      </w:hyperlink>
+      <w:r>
+        <w:t xml:space="preserve"> </w:t>
+      </w:r>
+      <w:r>
+        <w:t xml:space="preserve">(Grenoble, France).</w:t>
+      </w:r>
+    </w:p>
+    <w:p>
+      <w:pPr>
+        <w:pStyle w:val="Definition"/>
+      </w:pPr>
       <w:hyperlink r:id="rId43">
         <w:r>
           <w:rPr>
             <w:rStyle w:val="Link"/>
-            <w:i/>
-          </w:rPr>
-          <w:t xml:space="preserve">G-SCOP Laboratory</w:t>
-        </w:r>
-      </w:hyperlink>
-      <w:r>
-        <w:t xml:space="preserve"> </w:t>
-      </w:r>
-      <w:r>
-        <w:t xml:space="preserve">(Grenoble, France).</w:t>
-      </w:r>
-    </w:p>
-    <w:p>
-      <w:pPr>
-        <w:pStyle w:val="Definition"/>
-      </w:pPr>
+          </w:rPr>
+          <w:t xml:space="preserve">Integration of Fleet Deployment and of Passenger Service in Airline Schedule Management</w:t>
+        </w:r>
+      </w:hyperlink>
+      <w:r>
+        <w:t xml:space="preserve">. Done at Amadeus, in the Operation Research team led by</w:t>
+      </w:r>
+      <w:r>
+        <w:t xml:space="preserve"> </w:t>
+      </w:r>
       <w:hyperlink r:id="rId44">
         <w:r>
           <w:rPr>
             <w:rStyle w:val="Link"/>
           </w:rPr>
-          <w:t xml:space="preserve">Integration of Fleet Deployment and of Passenger Service in Airline Schedule Management</w:t>
-        </w:r>
-      </w:hyperlink>
-      <w:r>
-        <w:t xml:space="preserve">. Done at Amadeus, in the Operation Research team led by</w:t>
+          <w:t xml:space="preserve">Semi Gabteni</w:t>
+        </w:r>
+      </w:hyperlink>
+      <w:r>
+        <w:t xml:space="preserve">. Advisors:</w:t>
       </w:r>
       <w:r>
         <w:t xml:space="preserve"> </w:t>
@@ -639,30 +661,16 @@
           <w:rPr>
             <w:rStyle w:val="Link"/>
           </w:rPr>
-          <w:t xml:space="preserve">Semi Gabteni</w:t>
-        </w:r>
-      </w:hyperlink>
-      <w:r>
-        <w:t xml:space="preserve">. Advisors:</w:t>
+          <w:t xml:space="preserve">Denis Naddef</w:t>
+        </w:r>
+      </w:hyperlink>
+      <w:r>
+        <w:t xml:space="preserve">,</w:t>
       </w:r>
       <w:r>
         <w:t xml:space="preserve"> </w:t>
       </w:r>
       <w:hyperlink r:id="rId46">
-        <w:r>
-          <w:rPr>
-            <w:rStyle w:val="Link"/>
-          </w:rPr>
-          <w:t xml:space="preserve">Denis Naddef</w:t>
-        </w:r>
-      </w:hyperlink>
-      <w:r>
-        <w:t xml:space="preserve">,</w:t>
-      </w:r>
-      <w:r>
-        <w:t xml:space="preserve"> </w:t>
-      </w:r>
-      <w:hyperlink r:id="rId47">
         <w:r>
           <w:rPr>
             <w:rStyle w:val="Link"/>
@@ -707,7 +715,7 @@
         <w:t xml:space="preserve">Top French school of Applied Mathematics and Computer Science with highly selective recruitment.</w:t>
       </w:r>
     </w:p>
-    <w:bookmarkStart w:id="48" w:name="activities-and-interests"/>
+    <w:bookmarkStart w:id="47" w:name="activities-and-interests"/>
     <w:p>
       <w:pPr>
         <w:pStyle w:val="Heading2"/>
@@ -716,7 +724,7 @@
         <w:t xml:space="preserve">Activities and interests</w:t>
       </w:r>
     </w:p>
-    <w:bookmarkEnd w:id="48"/>
+    <w:bookmarkEnd w:id="47"/>
     <w:p>
       <w:pPr>
         <w:pStyle w:val="DefinitionTerm"/>
@@ -767,7 +775,7 @@
       <w:r>
         <w:t xml:space="preserve"> </w:t>
       </w:r>
-      <w:hyperlink r:id="rId49">
+      <w:hyperlink r:id="rId48">
         <w:r>
           <w:rPr>
             <w:rStyle w:val="Link"/>
@@ -790,38 +798,55 @@
       <w:pPr>
         <w:pStyle w:val="BlockQuote"/>
       </w:pPr>
+      <w:hyperlink r:id="rId49">
+        <w:r>
+          <w:rPr>
+            <w:rStyle w:val="Link"/>
+          </w:rPr>
+          <w:t xml:space="preserve">chmd@chmd.fr</w:t>
+        </w:r>
+      </w:hyperlink>
+      <w:r>
+        <w:t xml:space="preserve"> </w:t>
+      </w:r>
+      <w:r>
+        <w:t xml:space="preserve">• +49 157 530 431 00 • 30 years old</w:t>
+      </w:r>
+      <w:r>
+        <w:br w:type="textWrapping"/>
+      </w:r>
+      <w:r>
+        <w:t xml:space="preserve">Einsteinstr. 129, 81675 Munich, Germany</w:t>
+      </w:r>
+      <w:r>
+        <w:br w:type="textWrapping"/>
+      </w:r>
+      <w:r>
+        <w:br w:type="textWrapping"/>
+      </w:r>
       <w:hyperlink r:id="rId50">
         <w:r>
           <w:rPr>
             <w:rStyle w:val="Link"/>
           </w:rPr>
-          <w:t xml:space="preserve">chmd@chmd.fr</w:t>
-        </w:r>
-      </w:hyperlink>
-      <w:r>
-        <w:t xml:space="preserve"> </w:t>
-      </w:r>
-      <w:r>
-        <w:t xml:space="preserve">• +49 157 530 431 00 • 30 years old</w:t>
-      </w:r>
-      <w:r>
-        <w:br w:type="textWrapping"/>
-      </w:r>
-      <w:r>
-        <w:t xml:space="preserve">Einsteinstr. 129, 81675 Munich, Germany</w:t>
-      </w:r>
-      <w:r>
-        <w:br w:type="textWrapping"/>
-      </w:r>
-      <w:r>
-        <w:br w:type="textWrapping"/>
+          <w:t xml:space="preserve">pdf version</w:t>
+        </w:r>
+      </w:hyperlink>
+      <w:r>
+        <w:t xml:space="preserve"> </w:t>
+      </w:r>
+      <w:r>
+        <w:t xml:space="preserve">•</w:t>
+      </w:r>
+      <w:r>
+        <w:t xml:space="preserve"> </w:t>
       </w:r>
       <w:hyperlink r:id="rId51">
         <w:r>
           <w:rPr>
             <w:rStyle w:val="Link"/>
           </w:rPr>
-          <w:t xml:space="preserve">pdf version</w:t>
+          <w:t xml:space="preserve">txt version</w:t>
         </w:r>
       </w:hyperlink>
       <w:r>
@@ -838,7 +863,7 @@
           <w:rPr>
             <w:rStyle w:val="Link"/>
           </w:rPr>
-          <w:t xml:space="preserve">txt version</w:t>
+          <w:t xml:space="preserve">doc version</w:t>
         </w:r>
       </w:hyperlink>
       <w:r>
@@ -851,23 +876,6 @@
         <w:t xml:space="preserve"> </w:t>
       </w:r>
       <w:hyperlink r:id="rId53">
-        <w:r>
-          <w:rPr>
-            <w:rStyle w:val="Link"/>
-          </w:rPr>
-          <w:t xml:space="preserve">doc version</w:t>
-        </w:r>
-      </w:hyperlink>
-      <w:r>
-        <w:t xml:space="preserve"> </w:t>
-      </w:r>
-      <w:r>
-        <w:t xml:space="preserve">•</w:t>
-      </w:r>
-      <w:r>
-        <w:t xml:space="preserve"> </w:t>
-      </w:r>
-      <w:hyperlink r:id="rId54">
         <w:r>
           <w:rPr>
             <w:rStyle w:val="Link"/>
@@ -887,7 +895,7 @@
 <file path=word/numbering.xml><?xml version="1.0" encoding="utf-8"?>
 <w:numbering xmlns:w="http://schemas.openxmlformats.org/wordprocessingml/2006/main">
   <w:abstractNum w:abstractNumId="0">
-    <w:nsid w:val="fd98a888"/>
+    <w:nsid w:val="761e3598"/>
     <w:multiLevelType w:val="multilevel"/>
     <w:lvl w:ilvl="0">
       <w:numFmt w:val="bullet"/>

</xml_diff>

<commit_message>
fitting the bio on 2 lines
</commit_message>
<xml_diff>
--- a/index.docx
+++ b/index.docx
@@ -58,7 +58,7 @@
         <w:br w:type="textWrapping"/>
       </w:r>
       <w:r>
-        <w:t xml:space="preserve">I am looking for ambitious projects that will challenge me and allow me to grow my skills. I like to ship clean, beautiful, reliable code. My goal is to participate in pushing modern Software Engineering forward.</w:t>
+        <w:t xml:space="preserve">I am looking for ambitious projects that will challenge me and allow me to grow my skills. I like to ship clean, reliable code. My goal is to participate in pushing modern Software Engineering forward.</w:t>
       </w:r>
     </w:p>
     <w:p>
@@ -895,7 +895,7 @@
 <file path=word/numbering.xml><?xml version="1.0" encoding="utf-8"?>
 <w:numbering xmlns:w="http://schemas.openxmlformats.org/wordprocessingml/2006/main">
   <w:abstractNum w:abstractNumId="0">
-    <w:nsid w:val="4fffc4b5"/>
+    <w:nsid w:val="5ea28a9b"/>
     <w:multiLevelType w:val="multilevel"/>
     <w:lvl w:ilvl="0">
       <w:numFmt w:val="bullet"/>

</xml_diff>

<commit_message>
Adding cool comments in the html source
</commit_message>
<xml_diff>
--- a/index.docx
+++ b/index.docx
@@ -58,7 +58,7 @@
         <w:br w:type="textWrapping"/>
       </w:r>
       <w:r>
-        <w:t xml:space="preserve">I am looking for ambitious projects that will challenge me and allow me to grow my skills. I like to ship clean, reliable code. My goal is to participate in pushing modern Software Engineering forward.</w:t>
+        <w:t xml:space="preserve">I am French, living in Munich and looking for a job over there. I am after ambitious projects that will challenge me and allow me to grow my skills. I like to ship clean, reliable, continuously deployed code. I am a Vim user, a Belgium beer lover, and I have a bad taste when it comes to movies.</w:t>
       </w:r>
     </w:p>
     <w:p>
@@ -895,7 +895,7 @@
 <file path=word/numbering.xml><?xml version="1.0" encoding="utf-8"?>
 <w:numbering xmlns:w="http://schemas.openxmlformats.org/wordprocessingml/2006/main">
   <w:abstractNum w:abstractNumId="0">
-    <w:nsid w:val="13c5ae18"/>
+    <w:nsid w:val="8bc11890"/>
     <w:multiLevelType w:val="multilevel"/>
     <w:lvl w:ilvl="0">
       <w:numFmt w:val="bullet"/>

</xml_diff>

<commit_message>
up to 1 PB -> PB scale
</commit_message>
<xml_diff>
--- a/index.docx
+++ b/index.docx
@@ -119,7 +119,7 @@
         <w:pStyle w:val="Definition"/>
       </w:pPr>
       <w:r>
-        <w:t xml:space="preserve">Hadoop-based Mining on Travel Industry Data (Up to 1 Petabyte). Wrote web services (Flask, Sqlite), shipped as Debian packages, continuously integrated with Jenkins. Participated in various devops tasks: log collection, user authentication, transfer between data centers (IBM WebSphere MQ, Apache Kafka, Logstash).</w:t>
+        <w:t xml:space="preserve">Hadoop-based Mining on Travel Industry Data (Petabyte scale). Wrote web services (Flask, Sqlite), shipped as Debian packages, continuously integrated with Jenkins. Participated in various devops tasks: log collection, user authentication, transfer between data centers (IBM WebSphere MQ, Apache Kafka, Logstash).</w:t>
       </w:r>
     </w:p>
     <w:p>
@@ -981,7 +981,7 @@
     </w:lvl>
   </w:abstractNum>
   <w:abstractNum w:abstractNumId="990">
-    <w:nsid w:val="6bfbc2f6"/>
+    <w:nsid w:val="81e73c4d"/>
     <w:multiLevelType w:val="multilevel"/>
     <w:lvl w:ilvl="0">
       <w:numFmt w:val="bullet"/>

</xml_diff>

<commit_message>
improved -> , improving
</commit_message>
<xml_diff>
--- a/index.docx
+++ b/index.docx
@@ -167,7 +167,7 @@
         <w:pStyle w:val="Definition"/>
       </w:pPr>
       <w:r>
-        <w:t xml:space="preserve">Researched how to best assign aircraft on an airline network. Authored a C++ solver and a Python suite of 20+ command line tools (Cplex, Gurobi). Benchmark performed against real life data (mined with Hadoop). Worked as a teaching assistant at the university and improved my communication and public speaking skills.</w:t>
+        <w:t xml:space="preserve">Researched how to best assign aircraft on an airline network. Authored a C++ solver and a Python suite of 20+ command line tools (Cplex, Gurobi). Benchmark performed against real life data (mined with Hadoop). Worked as a teaching assistant at the university, improving my communication and public speaking skills.</w:t>
       </w:r>
     </w:p>
     <w:p>
@@ -981,7 +981,7 @@
     </w:lvl>
   </w:abstractNum>
   <w:abstractNum w:abstractNumId="990">
-    <w:nsid w:val="81e73c4d"/>
+    <w:nsid w:val="cc905e1a"/>
     <w:multiLevelType w:val="multilevel"/>
     <w:lvl w:ilvl="0">
       <w:numFmt w:val="bullet"/>

</xml_diff>

<commit_message>
Indicating my preferred way of communication
</commit_message>
<xml_diff>
--- a/index.docx
+++ b/index.docx
@@ -849,6 +849,12 @@
           <w:t xml:space="preserve">html version</w:t>
         </w:r>
       </w:hyperlink>
+      <w:r>
+        <w:br w:type="textWrapping"/>
+      </w:r>
+      <w:r>
+        <w:t xml:space="preserve">I prefer the email over other means of communication.</w:t>
+      </w:r>
     </w:p>
   </w:body>
 </w:document>
@@ -861,7 +867,7 @@
 <file path=word/numbering.xml><?xml version="1.0" encoding="utf-8"?>
 <w:numbering xmlns:w="http://schemas.openxmlformats.org/wordprocessingml/2006/main">
   <w:abstractNum w:abstractNumId="0">
-    <w:nsid w:val="348061f7"/>
+    <w:nsid w:val="a7d304b3"/>
     <w:multiLevelType w:val="multilevel"/>
     <w:lvl w:ilvl="0">
       <w:numFmt w:val="bullet"/>

</xml_diff>

<commit_message>
keeping the old way
</commit_message>
<xml_diff>
--- a/index.docx
+++ b/index.docx
@@ -849,12 +849,6 @@
           <w:t xml:space="preserve">html version</w:t>
         </w:r>
       </w:hyperlink>
-      <w:r>
-        <w:br w:type="textWrapping"/>
-      </w:r>
-      <w:r>
-        <w:t xml:space="preserve">I prefer the email over other means of communication.</w:t>
-      </w:r>
     </w:p>
   </w:body>
 </w:document>
@@ -867,7 +861,7 @@
 <file path=word/numbering.xml><?xml version="1.0" encoding="utf-8"?>
 <w:numbering xmlns:w="http://schemas.openxmlformats.org/wordprocessingml/2006/main">
   <w:abstractNum w:abstractNumId="0">
-    <w:nsid w:val="a7d304b3"/>
+    <w:nsid w:val="bc582112"/>
     <w:multiLevelType w:val="multilevel"/>
     <w:lvl w:ilvl="0">
       <w:numFmt w:val="bullet"/>

</xml_diff>

<commit_message>
Tip for recruiters higher in the source
</commit_message>
<xml_diff>
--- a/index.docx
+++ b/index.docx
@@ -25,7 +25,7 @@
     </w:p>
     <w:p>
       <w:pPr>
-        <w:pStyle w:val="BlockQuote"/>
+        <w:pStyle w:val="BlockText"/>
       </w:pPr>
       <w:r>
         <w:rPr>
@@ -40,7 +40,19 @@
         <w:br w:type="textWrapping"/>
       </w:r>
       <w:r>
-        <w:t xml:space="preserve">Software Engineer who specialized in Operations Research, then Data Science. In love with data driven decision making. French, living in Munich.</w:t>
+        <w:t xml:space="preserve">Software Engineer who specialized in Operations Research, then Data</w:t>
+      </w:r>
+      <w:r>
+        <w:t xml:space="preserve"> </w:t>
+      </w:r>
+      <w:r>
+        <w:t xml:space="preserve">Science. In love with data driven decision making. French, living in</w:t>
+      </w:r>
+      <w:r>
+        <w:t xml:space="preserve"> </w:t>
+      </w:r>
+      <w:r>
+        <w:t xml:space="preserve">Munich.</w:t>
       </w:r>
     </w:p>
     <w:p>
@@ -50,16 +62,16 @@
         </w:pict>
       </w:r>
     </w:p>
-    <w:bookmarkStart w:id="21" w:name="corporate-experience"/>
     <w:p>
       <w:pPr>
         <w:pStyle w:val="Heading2"/>
       </w:pPr>
+      <w:bookmarkStart w:id="21" w:name="corporate-experience"/>
+      <w:bookmarkEnd w:id="21"/>
       <w:r>
         <w:t xml:space="preserve">Corporate Experience</w:t>
       </w:r>
     </w:p>
-    <w:bookmarkEnd w:id="21"/>
     <w:p>
       <w:pPr>
         <w:pStyle w:val="DefinitionTerm"/>
@@ -87,7 +99,7 @@
       <w:hyperlink r:id="rId22">
         <w:r>
           <w:rPr>
-            <w:rStyle w:val="Link"/>
+            <w:rStyle w:val="Hyperlink"/>
             <w:i/>
           </w:rPr>
           <w:t xml:space="preserve">Amadeus | Travel Intelligence</w:t>
@@ -105,7 +117,31 @@
         <w:pStyle w:val="Definition"/>
       </w:pPr>
       <w:r>
-        <w:t xml:space="preserve">Hadoop-based Mining on Travel Industry Data (Petabyte scale). Wrote web services (Flask, Sqlite), shipped as Debian packages, continuously integrated with Jenkins. Participated in various devops tasks: log collection, user authentication, transfer between data centers (IBM WebSphere MQ, Apache Kafka, Logstash, Cloudera, Kerberos).</w:t>
+        <w:t xml:space="preserve">Hadoop-based Mining on Travel Industry Data (Petabyte scale). Wrote</w:t>
+      </w:r>
+      <w:r>
+        <w:t xml:space="preserve"> </w:t>
+      </w:r>
+      <w:r>
+        <w:t xml:space="preserve">web services (Flask, Sqlite), shipped as Debian packages, continuously</w:t>
+      </w:r>
+      <w:r>
+        <w:t xml:space="preserve"> </w:t>
+      </w:r>
+      <w:r>
+        <w:t xml:space="preserve">integrated with Jenkins. Participated in various devops tasks: log</w:t>
+      </w:r>
+      <w:r>
+        <w:t xml:space="preserve"> </w:t>
+      </w:r>
+      <w:r>
+        <w:t xml:space="preserve">collection, user authentication, transfer between data centers (IBM</w:t>
+      </w:r>
+      <w:r>
+        <w:t xml:space="preserve"> </w:t>
+      </w:r>
+      <w:r>
+        <w:t xml:space="preserve">WebSphere MQ, Apache Kafka, Logstash, Cloudera, Kerberos).</w:t>
       </w:r>
     </w:p>
     <w:p>
@@ -135,7 +171,7 @@
       <w:hyperlink r:id="rId22">
         <w:r>
           <w:rPr>
-            <w:rStyle w:val="Link"/>
+            <w:rStyle w:val="Hyperlink"/>
             <w:i/>
           </w:rPr>
           <w:t xml:space="preserve">Amadeus</w:t>
@@ -153,7 +189,31 @@
         <w:pStyle w:val="Definition"/>
       </w:pPr>
       <w:r>
-        <w:t xml:space="preserve">Researched how to best assign aircraft on an airline network. Authored a C++ solver and a Python suite of 20+ command line tools (Cplex, Gurobi). Benchmark performed against real life data (mined with Hadoop). Worked as a teaching assistant at the university, improving my communication and public speaking skills.</w:t>
+        <w:t xml:space="preserve">Researched how to best assign aircraft on an airline network. Authored</w:t>
+      </w:r>
+      <w:r>
+        <w:t xml:space="preserve"> </w:t>
+      </w:r>
+      <w:r>
+        <w:t xml:space="preserve">a C++ solver and a Python suite of 20+ command line tools (Cplex,</w:t>
+      </w:r>
+      <w:r>
+        <w:t xml:space="preserve"> </w:t>
+      </w:r>
+      <w:r>
+        <w:t xml:space="preserve">Gurobi). Benchmark performed against real life data (mined with</w:t>
+      </w:r>
+      <w:r>
+        <w:t xml:space="preserve"> </w:t>
+      </w:r>
+      <w:r>
+        <w:t xml:space="preserve">Hadoop). Worked as a teaching assistant at the university, improving</w:t>
+      </w:r>
+      <w:r>
+        <w:t xml:space="preserve"> </w:t>
+      </w:r>
+      <w:r>
+        <w:t xml:space="preserve">my communication and public speaking skills.</w:t>
       </w:r>
     </w:p>
     <w:p>
@@ -183,7 +243,7 @@
       <w:hyperlink r:id="rId23">
         <w:r>
           <w:rPr>
-            <w:rStyle w:val="Link"/>
+            <w:rStyle w:val="Hyperlink"/>
             <w:i/>
           </w:rPr>
           <w:t xml:space="preserve">Rio Tinto Alcan</w:t>
@@ -201,19 +261,31 @@
         <w:pStyle w:val="Definition"/>
       </w:pPr>
       <w:r>
-        <w:t xml:space="preserve">Authored a C++ library for optimizing the revenue of a metal factory (Cplex). The software was based on a Linear Programming model and consistently outperformed the existing in-house tool.</w:t>
-      </w:r>
-    </w:p>
-    <w:bookmarkStart w:id="24" w:name="open-source-contributions"/>
+        <w:t xml:space="preserve">Authored a C++ library for optimizing the revenue of a metal factory</w:t>
+      </w:r>
+      <w:r>
+        <w:t xml:space="preserve"> </w:t>
+      </w:r>
+      <w:r>
+        <w:t xml:space="preserve">(Cplex). The software was based on a Linear Programming model and</w:t>
+      </w:r>
+      <w:r>
+        <w:t xml:space="preserve"> </w:t>
+      </w:r>
+      <w:r>
+        <w:t xml:space="preserve">consistently outperformed the existing in-house tool.</w:t>
+      </w:r>
+    </w:p>
     <w:p>
       <w:pPr>
         <w:pStyle w:val="Heading2"/>
       </w:pPr>
+      <w:bookmarkStart w:id="24" w:name="open-source-contributions"/>
+      <w:bookmarkEnd w:id="24"/>
       <w:r>
         <w:t xml:space="preserve">Open Source Contributions</w:t>
       </w:r>
     </w:p>
-    <w:bookmarkEnd w:id="24"/>
     <w:p>
       <w:pPr>
         <w:pStyle w:val="DefinitionTerm"/>
@@ -224,6 +296,7 @@
     </w:p>
     <w:p>
       <w:pPr>
+        <w:pStyle w:val="Compact"/>
         <w:pStyle w:val="Definition"/>
       </w:pPr>
       <w:r>
@@ -235,13 +308,19 @@
       <w:hyperlink r:id="rId25">
         <w:r>
           <w:rPr>
-            <w:rStyle w:val="Link"/>
+            <w:rStyle w:val="Hyperlink"/>
           </w:rPr>
           <w:t xml:space="preserve">yaposib</w:t>
         </w:r>
       </w:hyperlink>
       <w:r>
-        <w:t xml:space="preserve">, a Python-C++ binding to</w:t>
+        <w:t xml:space="preserve">, a</w:t>
+      </w:r>
+      <w:r>
+        <w:t xml:space="preserve"> </w:t>
+      </w:r>
+      <w:r>
+        <w:t xml:space="preserve">Python-C++ binding to</w:t>
       </w:r>
       <w:r>
         <w:t xml:space="preserve"> </w:t>
@@ -249,13 +328,19 @@
       <w:hyperlink r:id="rId26">
         <w:r>
           <w:rPr>
-            <w:rStyle w:val="Link"/>
+            <w:rStyle w:val="Hyperlink"/>
           </w:rPr>
           <w:t xml:space="preserve">coin-Osi</w:t>
         </w:r>
       </w:hyperlink>
       <w:r>
-        <w:t xml:space="preserve">. Awarded</w:t>
+        <w:t xml:space="preserve">.</w:t>
+      </w:r>
+      <w:r>
+        <w:t xml:space="preserve"> </w:t>
+      </w:r>
+      <w:r>
+        <w:t xml:space="preserve">Awarded</w:t>
       </w:r>
       <w:r>
         <w:t xml:space="preserve"> </w:t>
@@ -263,7 +348,7 @@
       <w:hyperlink r:id="rId27">
         <w:r>
           <w:rPr>
-            <w:rStyle w:val="Link"/>
+            <w:rStyle w:val="Hyperlink"/>
           </w:rPr>
           <w:t xml:space="preserve">full membership</w:t>
         </w:r>
@@ -272,7 +357,19 @@
         <w:t xml:space="preserve"> </w:t>
       </w:r>
       <w:r>
-        <w:t xml:space="preserve">in the coin-or foundation in return. Contributor to</w:t>
+        <w:t xml:space="preserve">in the</w:t>
+      </w:r>
+      <w:r>
+        <w:t xml:space="preserve"> </w:t>
+      </w:r>
+      <w:r>
+        <w:t xml:space="preserve">coin-or foundation in return.</w:t>
+      </w:r>
+      <w:r>
+        <w:t xml:space="preserve"> </w:t>
+      </w:r>
+      <w:r>
+        <w:t xml:space="preserve">Contributor to</w:t>
       </w:r>
       <w:r>
         <w:t xml:space="preserve"> </w:t>
@@ -280,13 +377,19 @@
       <w:hyperlink r:id="rId28">
         <w:r>
           <w:rPr>
-            <w:rStyle w:val="Link"/>
+            <w:rStyle w:val="Hyperlink"/>
           </w:rPr>
           <w:t xml:space="preserve">pulp-or</w:t>
         </w:r>
       </w:hyperlink>
       <w:r>
-        <w:t xml:space="preserve">, a Linear Programming library. Author of</w:t>
+        <w:t xml:space="preserve">, a Linear</w:t>
+      </w:r>
+      <w:r>
+        <w:t xml:space="preserve"> </w:t>
+      </w:r>
+      <w:r>
+        <w:t xml:space="preserve">Programming library. Author of</w:t>
       </w:r>
       <w:r>
         <w:t xml:space="preserve"> </w:t>
@@ -294,13 +397,19 @@
       <w:hyperlink r:id="rId29">
         <w:r>
           <w:rPr>
-            <w:rStyle w:val="Link"/>
+            <w:rStyle w:val="Hyperlink"/>
           </w:rPr>
           <w:t xml:space="preserve">flasfka</w:t>
         </w:r>
       </w:hyperlink>
       <w:r>
-        <w:t xml:space="preserve">, an http bridge for posting/getting messages to Apache Kafka. Author of</w:t>
+        <w:t xml:space="preserve">, an http</w:t>
+      </w:r>
+      <w:r>
+        <w:t xml:space="preserve"> </w:t>
+      </w:r>
+      <w:r>
+        <w:t xml:space="preserve">bridge for posting/getting messages to Apache Kafka. Author of</w:t>
       </w:r>
       <w:r>
         <w:t xml:space="preserve"> </w:t>
@@ -308,13 +417,19 @@
       <w:hyperlink r:id="rId30">
         <w:r>
           <w:rPr>
-            <w:rStyle w:val="Link"/>
+            <w:rStyle w:val="Hyperlink"/>
           </w:rPr>
           <w:t xml:space="preserve">persistentdicts</w:t>
         </w:r>
       </w:hyperlink>
       <w:r>
-        <w:t xml:space="preserve">, a library exposing various databases with Python dict-like interfaces.</w:t>
+        <w:t xml:space="preserve">, a</w:t>
+      </w:r>
+      <w:r>
+        <w:t xml:space="preserve"> </w:t>
+      </w:r>
+      <w:r>
+        <w:t xml:space="preserve">library exposing various databases with Python dict-like interfaces.</w:t>
       </w:r>
     </w:p>
     <w:p>
@@ -327,6 +442,7 @@
     </w:p>
     <w:p>
       <w:pPr>
+        <w:pStyle w:val="Compact"/>
         <w:pStyle w:val="Definition"/>
       </w:pPr>
       <w:r>
@@ -338,13 +454,19 @@
       <w:hyperlink r:id="rId31">
         <w:r>
           <w:rPr>
-            <w:rStyle w:val="Link"/>
+            <w:rStyle w:val="Hyperlink"/>
           </w:rPr>
           <w:t xml:space="preserve">lazylpsolverlibs</w:t>
         </w:r>
       </w:hyperlink>
       <w:r>
-        <w:t xml:space="preserve">, a set of proxy libraries targeting cplex, gurobi and xpress.</w:t>
+        <w:t xml:space="preserve">, a</w:t>
+      </w:r>
+      <w:r>
+        <w:t xml:space="preserve"> </w:t>
+      </w:r>
+      <w:r>
+        <w:t xml:space="preserve">set of proxy libraries targeting cplex, gurobi and xpress.</w:t>
       </w:r>
     </w:p>
     <w:p>
@@ -357,6 +479,7 @@
     </w:p>
     <w:p>
       <w:pPr>
+        <w:pStyle w:val="Compact"/>
         <w:pStyle w:val="Definition"/>
       </w:pPr>
       <w:r>
@@ -368,13 +491,31 @@
       <w:hyperlink r:id="rId32">
         <w:r>
           <w:rPr>
-            <w:rStyle w:val="Link"/>
+            <w:rStyle w:val="Hyperlink"/>
           </w:rPr>
           <w:t xml:space="preserve">talkmyphone</w:t>
         </w:r>
       </w:hyperlink>
       <w:r>
-        <w:t xml:space="preserve">, an android application allowing phone control via gtalk (10.000+ downloads, forked 50 times on googlecode). It was then successfully handed over to</w:t>
+        <w:t xml:space="preserve">, an</w:t>
+      </w:r>
+      <w:r>
+        <w:t xml:space="preserve"> </w:t>
+      </w:r>
+      <w:r>
+        <w:t xml:space="preserve">android application allowing phone control via gtalk (10.000+</w:t>
+      </w:r>
+      <w:r>
+        <w:t xml:space="preserve"> </w:t>
+      </w:r>
+      <w:r>
+        <w:t xml:space="preserve">downloads, forked 50 times on googlecode). It was then successfully</w:t>
+      </w:r>
+      <w:r>
+        <w:t xml:space="preserve"> </w:t>
+      </w:r>
+      <w:r>
+        <w:t xml:space="preserve">handed over to</w:t>
       </w:r>
       <w:r>
         <w:t xml:space="preserve"> </w:t>
@@ -382,7 +523,7 @@
       <w:hyperlink r:id="rId33">
         <w:r>
           <w:rPr>
-            <w:rStyle w:val="Link"/>
+            <w:rStyle w:val="Hyperlink"/>
           </w:rPr>
           <w:t xml:space="preserve">other developers</w:t>
         </w:r>
@@ -401,6 +542,7 @@
     </w:p>
     <w:p>
       <w:pPr>
+        <w:pStyle w:val="Compact"/>
         <w:pStyle w:val="Definition"/>
       </w:pPr>
       <w:r>
@@ -412,13 +554,25 @@
       <w:hyperlink r:id="rId34">
         <w:r>
           <w:rPr>
-            <w:rStyle w:val="Link"/>
+            <w:rStyle w:val="Hyperlink"/>
           </w:rPr>
           <w:t xml:space="preserve">lighttpd-external-auth</w:t>
         </w:r>
       </w:hyperlink>
       <w:r>
-        <w:t xml:space="preserve">, a lighttpd magnet script allowing access control via mechanisms such as OpenId.</w:t>
+        <w:t xml:space="preserve">, a</w:t>
+      </w:r>
+      <w:r>
+        <w:t xml:space="preserve"> </w:t>
+      </w:r>
+      <w:r>
+        <w:t xml:space="preserve">lighttpd magnet script allowing access control via mechanisms such as</w:t>
+      </w:r>
+      <w:r>
+        <w:t xml:space="preserve"> </w:t>
+      </w:r>
+      <w:r>
+        <w:t xml:space="preserve">OpenId.</w:t>
       </w:r>
     </w:p>
     <w:p>
@@ -431,6 +585,7 @@
     </w:p>
     <w:p>
       <w:pPr>
+        <w:pStyle w:val="Compact"/>
         <w:pStyle w:val="Definition"/>
       </w:pPr>
       <w:r>
@@ -442,13 +597,19 @@
       <w:hyperlink r:id="rId35">
         <w:r>
           <w:rPr>
-            <w:rStyle w:val="Link"/>
+            <w:rStyle w:val="Hyperlink"/>
           </w:rPr>
           <w:t xml:space="preserve">github.com/chmduquesne/rollinghash/adler32</w:t>
         </w:r>
       </w:hyperlink>
       <w:r>
-        <w:t xml:space="preserve">, a rolling version of the adler32 hash. Contributor to</w:t>
+        <w:t xml:space="preserve">,</w:t>
+      </w:r>
+      <w:r>
+        <w:t xml:space="preserve"> </w:t>
+      </w:r>
+      <w:r>
+        <w:t xml:space="preserve">a rolling version of the adler32 hash. Contributor to</w:t>
       </w:r>
       <w:r>
         <w:t xml:space="preserve"> </w:t>
@@ -456,13 +617,19 @@
       <w:hyperlink r:id="rId36">
         <w:r>
           <w:rPr>
-            <w:rStyle w:val="Link"/>
+            <w:rStyle w:val="Hyperlink"/>
           </w:rPr>
           <w:t xml:space="preserve">jackpal/gateway</w:t>
         </w:r>
       </w:hyperlink>
       <w:r>
-        <w:t xml:space="preserve">, a library for discovering the address of a LAN gateway used in</w:t>
+        <w:t xml:space="preserve">, a library for</w:t>
+      </w:r>
+      <w:r>
+        <w:t xml:space="preserve"> </w:t>
+      </w:r>
+      <w:r>
+        <w:t xml:space="preserve">discovering the address of a LAN gateway used in</w:t>
       </w:r>
       <w:r>
         <w:t xml:space="preserve"> </w:t>
@@ -470,7 +637,7 @@
       <w:hyperlink r:id="rId37">
         <w:r>
           <w:rPr>
-            <w:rStyle w:val="Link"/>
+            <w:rStyle w:val="Hyperlink"/>
           </w:rPr>
           <w:t xml:space="preserve">Tapei-Torrent</w:t>
         </w:r>
@@ -489,6 +656,7 @@
     </w:p>
     <w:p>
       <w:pPr>
+        <w:pStyle w:val="Compact"/>
         <w:pStyle w:val="Definition"/>
       </w:pPr>
       <w:r>
@@ -500,13 +668,31 @@
       <w:hyperlink r:id="rId38">
         <w:r>
           <w:rPr>
-            <w:rStyle w:val="Link"/>
-          </w:rPr>
-          <w:t xml:space="preserve">Arch Linux</w:t>
-        </w:r>
-      </w:hyperlink>
-      <w:r>
-        <w:t xml:space="preserve">, Ada, Bash, Makefile, m4, autotools, cmake... See my</w:t>
+            <w:rStyle w:val="Hyperlink"/>
+          </w:rPr>
+          <w:t xml:space="preserve">Arch</w:t>
+        </w:r>
+        <w:r>
+          <w:rPr>
+            <w:rStyle w:val="Hyperlink"/>
+          </w:rPr>
+          <w:t xml:space="preserve"> </w:t>
+        </w:r>
+        <w:r>
+          <w:rPr>
+            <w:rStyle w:val="Hyperlink"/>
+          </w:rPr>
+          <w:t xml:space="preserve">Linux</w:t>
+        </w:r>
+      </w:hyperlink>
+      <w:r>
+        <w:t xml:space="preserve">, Ada, Bash,</w:t>
+      </w:r>
+      <w:r>
+        <w:t xml:space="preserve"> </w:t>
+      </w:r>
+      <w:r>
+        <w:t xml:space="preserve">Makefile, m4, autotools, cmake... See my</w:t>
       </w:r>
       <w:r>
         <w:t xml:space="preserve"> </w:t>
@@ -514,7 +700,7 @@
       <w:hyperlink r:id="rId39">
         <w:r>
           <w:rPr>
-            <w:rStyle w:val="Link"/>
+            <w:rStyle w:val="Hyperlink"/>
           </w:rPr>
           <w:t xml:space="preserve">github</w:t>
         </w:r>
@@ -531,7 +717,7 @@
       <w:hyperlink r:id="rId40">
         <w:r>
           <w:rPr>
-            <w:rStyle w:val="Link"/>
+            <w:rStyle w:val="Hyperlink"/>
           </w:rPr>
           <w:t xml:space="preserve">blog</w:t>
         </w:r>
@@ -540,16 +726,16 @@
         <w:t xml:space="preserve">.</w:t>
       </w:r>
     </w:p>
-    <w:bookmarkStart w:id="41" w:name="education"/>
     <w:p>
       <w:pPr>
         <w:pStyle w:val="Heading2"/>
       </w:pPr>
+      <w:bookmarkStart w:id="41" w:name="education"/>
+      <w:bookmarkEnd w:id="41"/>
       <w:r>
         <w:t xml:space="preserve">Education</w:t>
       </w:r>
     </w:p>
-    <w:bookmarkEnd w:id="41"/>
     <w:p>
       <w:pPr>
         <w:pStyle w:val="DefinitionTerm"/>
@@ -577,10 +763,24 @@
       <w:hyperlink r:id="rId42">
         <w:r>
           <w:rPr>
-            <w:rStyle w:val="Link"/>
+            <w:rStyle w:val="Hyperlink"/>
             <w:i/>
           </w:rPr>
-          <w:t xml:space="preserve">G-SCOP Laboratory</w:t>
+          <w:t xml:space="preserve">G-SCOP</w:t>
+        </w:r>
+        <w:r>
+          <w:rPr>
+            <w:rStyle w:val="Hyperlink"/>
+            <w:i/>
+          </w:rPr>
+          <w:t xml:space="preserve"> </w:t>
+        </w:r>
+        <w:r>
+          <w:rPr>
+            <w:rStyle w:val="Hyperlink"/>
+            <w:i/>
+          </w:rPr>
+          <w:t xml:space="preserve">Laboratory</w:t>
         </w:r>
       </w:hyperlink>
       <w:r>
@@ -597,13 +797,43 @@
       <w:hyperlink r:id="rId43">
         <w:r>
           <w:rPr>
-            <w:rStyle w:val="Link"/>
-          </w:rPr>
-          <w:t xml:space="preserve">Integration of Fleet Deployment and of Passenger Service in Airline Schedule Management</w:t>
-        </w:r>
-      </w:hyperlink>
-      <w:r>
-        <w:t xml:space="preserve">. Done at Amadeus, in the Operation Research team led by</w:t>
+            <w:rStyle w:val="Hyperlink"/>
+          </w:rPr>
+          <w:t xml:space="preserve">Integration of Fleet Deployment and of Passenger Service in</w:t>
+        </w:r>
+        <w:r>
+          <w:rPr>
+            <w:rStyle w:val="Hyperlink"/>
+          </w:rPr>
+          <w:t xml:space="preserve"> </w:t>
+        </w:r>
+        <w:r>
+          <w:rPr>
+            <w:rStyle w:val="Hyperlink"/>
+          </w:rPr>
+          <w:t xml:space="preserve">Airline Schedule</w:t>
+        </w:r>
+        <w:r>
+          <w:rPr>
+            <w:rStyle w:val="Hyperlink"/>
+          </w:rPr>
+          <w:t xml:space="preserve"> </w:t>
+        </w:r>
+        <w:r>
+          <w:rPr>
+            <w:rStyle w:val="Hyperlink"/>
+          </w:rPr>
+          <w:t xml:space="preserve">Management</w:t>
+        </w:r>
+      </w:hyperlink>
+      <w:r>
+        <w:t xml:space="preserve">.</w:t>
+      </w:r>
+      <w:r>
+        <w:t xml:space="preserve"> </w:t>
+      </w:r>
+      <w:r>
+        <w:t xml:space="preserve">Done at Amadeus, in the Operation Research team led by</w:t>
       </w:r>
       <w:r>
         <w:t xml:space="preserve"> </w:t>
@@ -611,9 +841,21 @@
       <w:hyperlink r:id="rId44">
         <w:r>
           <w:rPr>
-            <w:rStyle w:val="Link"/>
-          </w:rPr>
-          <w:t xml:space="preserve">Semi Gabteni</w:t>
+            <w:rStyle w:val="Hyperlink"/>
+          </w:rPr>
+          <w:t xml:space="preserve">Semi</w:t>
+        </w:r>
+        <w:r>
+          <w:rPr>
+            <w:rStyle w:val="Hyperlink"/>
+          </w:rPr>
+          <w:t xml:space="preserve"> </w:t>
+        </w:r>
+        <w:r>
+          <w:rPr>
+            <w:rStyle w:val="Hyperlink"/>
+          </w:rPr>
+          <w:t xml:space="preserve">Gabteni</w:t>
         </w:r>
       </w:hyperlink>
       <w:r>
@@ -625,9 +867,21 @@
       <w:hyperlink r:id="rId45">
         <w:r>
           <w:rPr>
-            <w:rStyle w:val="Link"/>
-          </w:rPr>
-          <w:t xml:space="preserve">Denis Naddef</w:t>
+            <w:rStyle w:val="Hyperlink"/>
+          </w:rPr>
+          <w:t xml:space="preserve">Denis</w:t>
+        </w:r>
+        <w:r>
+          <w:rPr>
+            <w:rStyle w:val="Hyperlink"/>
+          </w:rPr>
+          <w:t xml:space="preserve"> </w:t>
+        </w:r>
+        <w:r>
+          <w:rPr>
+            <w:rStyle w:val="Hyperlink"/>
+          </w:rPr>
+          <w:t xml:space="preserve">Naddef</w:t>
         </w:r>
       </w:hyperlink>
       <w:r>
@@ -639,9 +893,21 @@
       <w:hyperlink r:id="rId46">
         <w:r>
           <w:rPr>
-            <w:rStyle w:val="Link"/>
-          </w:rPr>
-          <w:t xml:space="preserve">Olivier Briant</w:t>
+            <w:rStyle w:val="Hyperlink"/>
+          </w:rPr>
+          <w:t xml:space="preserve">Olivier</w:t>
+        </w:r>
+        <w:r>
+          <w:rPr>
+            <w:rStyle w:val="Hyperlink"/>
+          </w:rPr>
+          <w:t xml:space="preserve"> </w:t>
+        </w:r>
+        <w:r>
+          <w:rPr>
+            <w:rStyle w:val="Hyperlink"/>
+          </w:rPr>
+          <w:t xml:space="preserve">Briant</w:t>
         </w:r>
       </w:hyperlink>
       <w:r>
@@ -678,19 +944,25 @@
         <w:pStyle w:val="Definition"/>
       </w:pPr>
       <w:r>
-        <w:t xml:space="preserve">Top French school of Applied Mathematics and Computer Science with highly selective recruitment.</w:t>
-      </w:r>
-    </w:p>
-    <w:bookmarkStart w:id="47" w:name="activities-and-interests"/>
+        <w:t xml:space="preserve">Top French school of Applied Mathematics and Computer Science with</w:t>
+      </w:r>
+      <w:r>
+        <w:t xml:space="preserve"> </w:t>
+      </w:r>
+      <w:r>
+        <w:t xml:space="preserve">highly selective recruitment.</w:t>
+      </w:r>
+    </w:p>
     <w:p>
       <w:pPr>
         <w:pStyle w:val="Heading2"/>
       </w:pPr>
+      <w:bookmarkStart w:id="47" w:name="activities-and-interests"/>
+      <w:bookmarkEnd w:id="47"/>
       <w:r>
         <w:t xml:space="preserve">Activities and interests</w:t>
       </w:r>
     </w:p>
-    <w:bookmarkEnd w:id="47"/>
     <w:p>
       <w:pPr>
         <w:pStyle w:val="DefinitionTerm"/>
@@ -701,10 +973,17 @@
     </w:p>
     <w:p>
       <w:pPr>
+        <w:pStyle w:val="Compact"/>
         <w:pStyle w:val="Definition"/>
       </w:pPr>
       <w:r>
-        <w:t xml:space="preserve">I like travelling. I backpacked in 14 countries in Eastern Europe and South East Asia.</w:t>
+        <w:t xml:space="preserve">I like travelling. I backpacked in 14 countries in Eastern Europe</w:t>
+      </w:r>
+      <w:r>
+        <w:t xml:space="preserve"> </w:t>
+      </w:r>
+      <w:r>
+        <w:t xml:space="preserve">and South East Asia.</w:t>
       </w:r>
     </w:p>
     <w:p>
@@ -717,6 +996,7 @@
     </w:p>
     <w:p>
       <w:pPr>
+        <w:pStyle w:val="Compact"/>
         <w:pStyle w:val="Definition"/>
       </w:pPr>
       <w:r>
@@ -733,6 +1013,7 @@
     </w:p>
     <w:p>
       <w:pPr>
+        <w:pStyle w:val="Compact"/>
         <w:pStyle w:val="Definition"/>
       </w:pPr>
       <w:r>
@@ -744,13 +1025,31 @@
       <w:hyperlink r:id="rId48">
         <w:r>
           <w:rPr>
-            <w:rStyle w:val="Link"/>
-          </w:rPr>
-          <w:t xml:space="preserve">Grand Cercle</w:t>
-        </w:r>
-      </w:hyperlink>
-      <w:r>
-        <w:t xml:space="preserve">, one of the largest French campus student associations (5.000 members) during university.</w:t>
+            <w:rStyle w:val="Hyperlink"/>
+          </w:rPr>
+          <w:t xml:space="preserve">Grand</w:t>
+        </w:r>
+        <w:r>
+          <w:rPr>
+            <w:rStyle w:val="Hyperlink"/>
+          </w:rPr>
+          <w:t xml:space="preserve"> </w:t>
+        </w:r>
+        <w:r>
+          <w:rPr>
+            <w:rStyle w:val="Hyperlink"/>
+          </w:rPr>
+          <w:t xml:space="preserve">Cercle</w:t>
+        </w:r>
+      </w:hyperlink>
+      <w:r>
+        <w:t xml:space="preserve">, one of the largest French</w:t>
+      </w:r>
+      <w:r>
+        <w:t xml:space="preserve"> </w:t>
+      </w:r>
+      <w:r>
+        <w:t xml:space="preserve">campus student associations (5.000 members) during university.</w:t>
       </w:r>
     </w:p>
     <w:p>
@@ -762,12 +1061,12 @@
     </w:p>
     <w:p>
       <w:pPr>
-        <w:pStyle w:val="BlockQuote"/>
+        <w:pStyle w:val="BlockText"/>
       </w:pPr>
       <w:hyperlink r:id="rId49">
         <w:r>
           <w:rPr>
-            <w:rStyle w:val="Link"/>
+            <w:rStyle w:val="Hyperlink"/>
           </w:rPr>
           <w:t xml:space="preserve">chmd@chmd.fr</w:t>
         </w:r>
@@ -793,7 +1092,7 @@
       <w:hyperlink r:id="rId50">
         <w:r>
           <w:rPr>
-            <w:rStyle w:val="Link"/>
+            <w:rStyle w:val="Hyperlink"/>
           </w:rPr>
           <w:t xml:space="preserve">pdf version</w:t>
         </w:r>
@@ -810,7 +1109,7 @@
       <w:hyperlink r:id="rId51">
         <w:r>
           <w:rPr>
-            <w:rStyle w:val="Link"/>
+            <w:rStyle w:val="Hyperlink"/>
           </w:rPr>
           <w:t xml:space="preserve">txt version</w:t>
         </w:r>
@@ -827,7 +1126,7 @@
       <w:hyperlink r:id="rId52">
         <w:r>
           <w:rPr>
-            <w:rStyle w:val="Link"/>
+            <w:rStyle w:val="Hyperlink"/>
           </w:rPr>
           <w:t xml:space="preserve">doc version</w:t>
         </w:r>
@@ -844,24 +1143,40 @@
       <w:hyperlink r:id="rId53">
         <w:r>
           <w:rPr>
-            <w:rStyle w:val="Link"/>
+            <w:rStyle w:val="Hyperlink"/>
           </w:rPr>
           <w:t xml:space="preserve">html version</w:t>
         </w:r>
       </w:hyperlink>
     </w:p>
+    <w:sectPr/>
   </w:body>
 </w:document>
 </file>
 
 <file path=word/footnotes.xml><?xml version="1.0" encoding="utf-8"?>
-<w:footnotes xmlns:w="http://schemas.openxmlformats.org/wordprocessingml/2006/main" xmlns:m="http://schemas.openxmlformats.org/officeDocument/2006/math" xmlns:r="http://schemas.openxmlformats.org/officeDocument/2006/relationships" xmlns:o="urn:schemas-microsoft-com:office:office" xmlns:v="urn:schemas-microsoft-com:vml" xmlns:w10="urn:schemas-microsoft-com:office:word" xmlns:a="http://schemas.openxmlformats.org/drawingml/2006/main" xmlns:pic="http://schemas.openxmlformats.org/drawingml/2006/picture" xmlns:wp="http://schemas.openxmlformats.org/drawingml/2006/wordprocessingDrawing"/>
+<w:footnotes xmlns:w="http://schemas.openxmlformats.org/wordprocessingml/2006/main" xmlns:m="http://schemas.openxmlformats.org/officeDocument/2006/math" xmlns:r="http://schemas.openxmlformats.org/officeDocument/2006/relationships" xmlns:o="urn:schemas-microsoft-com:office:office" xmlns:v="urn:schemas-microsoft-com:vml" xmlns:w10="urn:schemas-microsoft-com:office:word" xmlns:a="http://schemas.openxmlformats.org/drawingml/2006/main" xmlns:pic="http://schemas.openxmlformats.org/drawingml/2006/picture" xmlns:wp="http://schemas.openxmlformats.org/drawingml/2006/wordprocessingDrawing">
+  <w:footnote w:type="continuationSeparator" w:id="0">
+    <w:p>
+      <w:r>
+        <w:continuationSeparator/>
+      </w:r>
+    </w:p>
+  </w:footnote>
+  <w:footnote w:type="separator" w:id="-1">
+    <w:p>
+      <w:r>
+        <w:separator/>
+      </w:r>
+    </w:p>
+  </w:footnote>
+</w:footnotes>
 </file>
 
 <file path=word/numbering.xml><?xml version="1.0" encoding="utf-8"?>
 <w:numbering xmlns:w="http://schemas.openxmlformats.org/wordprocessingml/2006/main">
   <w:abstractNum w:abstractNumId="0">
-    <w:nsid w:val="bc582112"/>
+    <w:nsid w:val="e17f69ba"/>
     <w:multiLevelType w:val="multilevel"/>
     <w:lvl w:ilvl="0">
       <w:numFmt w:val="bullet"/>
@@ -941,8 +1256,92 @@
       </w:pPr>
     </w:lvl>
   </w:abstractNum>
+  <w:abstractNum w:abstractNumId="990">
+    <w:nsid w:val="53b01dc0"/>
+    <w:multiLevelType w:val="multilevel"/>
+    <w:lvl w:ilvl="0">
+      <w:numFmt w:val="bullet"/>
+      <w:lvlText w:val=" "/>
+      <w:lvlJc w:val="left"/>
+      <w:pPr>
+        <w:tabs>
+          <w:tab w:val="num" w:pos="0"/>
+        </w:tabs>
+        <w:ind w:left="480" w:hanging="480"/>
+      </w:pPr>
+    </w:lvl>
+    <w:lvl w:ilvl="1">
+      <w:numFmt w:val="bullet"/>
+      <w:lvlText w:val=" "/>
+      <w:lvlJc w:val="left"/>
+      <w:pPr>
+        <w:tabs>
+          <w:tab w:val="num" w:pos="720"/>
+        </w:tabs>
+        <w:ind w:left="1200" w:hanging="480"/>
+      </w:pPr>
+    </w:lvl>
+    <w:lvl w:ilvl="2">
+      <w:numFmt w:val="bullet"/>
+      <w:lvlText w:val=" "/>
+      <w:lvlJc w:val="left"/>
+      <w:pPr>
+        <w:tabs>
+          <w:tab w:val="num" w:pos="1440"/>
+        </w:tabs>
+        <w:ind w:left="1920" w:hanging="480"/>
+      </w:pPr>
+    </w:lvl>
+    <w:lvl w:ilvl="3">
+      <w:numFmt w:val="bullet"/>
+      <w:lvlText w:val=" "/>
+      <w:lvlJc w:val="left"/>
+      <w:pPr>
+        <w:tabs>
+          <w:tab w:val="num" w:pos="2160"/>
+        </w:tabs>
+        <w:ind w:left="2640" w:hanging="480"/>
+      </w:pPr>
+    </w:lvl>
+    <w:lvl w:ilvl="4">
+      <w:numFmt w:val="bullet"/>
+      <w:lvlText w:val=" "/>
+      <w:lvlJc w:val="left"/>
+      <w:pPr>
+        <w:tabs>
+          <w:tab w:val="num" w:pos="2880"/>
+        </w:tabs>
+        <w:ind w:left="3360" w:hanging="480"/>
+      </w:pPr>
+    </w:lvl>
+    <w:lvl w:ilvl="5">
+      <w:numFmt w:val="bullet"/>
+      <w:lvlText w:val=" "/>
+      <w:lvlJc w:val="left"/>
+      <w:pPr>
+        <w:tabs>
+          <w:tab w:val="num" w:pos="3600"/>
+        </w:tabs>
+        <w:ind w:left="4080" w:hanging="480"/>
+      </w:pPr>
+    </w:lvl>
+    <w:lvl w:ilvl="6">
+      <w:numFmt w:val="bullet"/>
+      <w:lvlText w:val=" "/>
+      <w:lvlJc w:val="left"/>
+      <w:pPr>
+        <w:tabs>
+          <w:tab w:val="num" w:pos="4320"/>
+        </w:tabs>
+        <w:ind w:left="4800" w:hanging="480"/>
+      </w:pPr>
+    </w:lvl>
+  </w:abstractNum>
   <w:num w:numId="1">
     <w:abstractNumId w:val="0"/>
+  </w:num>
+  <w:num w:numId="1000">
+    <w:abstractNumId w:val="990"/>
   </w:num>
 </w:numbering>
 </file>
@@ -968,13 +1367,25 @@
   <w:style w:type="paragraph" w:default="1" w:styleId="Normal">
     <w:name w:val="Normal"/>
     <w:qFormat/>
+  </w:style>
+  <w:style w:type="paragraph" w:styleId="BodyText">
+    <w:name w:val="Body Text"/>
+    <w:basedOn w:val="Normal"/>
+    <w:link w:val="BodyTextChar"/>
     <w:pPr>
       <w:spacing w:before="180" w:after="180"/>
     </w:pPr>
-  </w:style>
-  <w:style w:type="paragraph" w:styleId="Compact">
+    <w:qFormat/>
+  </w:style>
+  <w:style w:type="paragraph" w:customStyle="1" w:styleId="FirstParagraph">
+    <w:name w:val="First Paragraph"/>
+    <w:basedOn w:val="BodyText"/>
+    <w:next w:val="BodyText"/>
+    <w:qFormat/>
+  </w:style>
+  <w:style w:type="paragraph" w:customStyle="1" w:styleId="Compact">
     <w:name w:val="Compact"/>
-    <w:basedOn w:val="Normal"/>
+    <w:basedOn w:val="BodyText"/>
     <w:qFormat/>
     <w:pPr>
       <w:spacing w:before="36" w:after="36"/>
@@ -983,7 +1394,7 @@
   <w:style w:type="paragraph" w:styleId="Title">
     <w:name w:val="Title"/>
     <w:basedOn w:val="Normal"/>
-    <w:next w:val="Normal"/>
+    <w:next w:val="BodyText"/>
     <w:qFormat/>
     <w:pPr>
       <w:keepNext/>
@@ -1000,9 +1411,25 @@
       <w:szCs w:val="36"/>
     </w:rPr>
   </w:style>
-  <w:style w:type="paragraph" w:styleId="Authors">
-    <w:name w:val="Authors"/>
-    <w:next w:val="Normal"/>
+  <w:style w:type="paragraph" w:styleId="Subtitle">
+    <w:name w:val="Subtitle"/>
+    <w:basedOn w:val="Title"/>
+    <w:next w:val="BodyText"/>
+    <w:qFormat/>
+    <w:pPr>
+      <w:keepNext/>
+      <w:keepLines/>
+      <w:spacing w:before="240" w:after="240"/>
+      <w:jc w:val="center"/>
+    </w:pPr>
+    <w:rPr>
+      <w:sz w:val="30"/>
+      <w:szCs w:val="30"/>
+    </w:rPr>
+  </w:style>
+  <w:style w:type="paragraph" w:customStyle="1" w:styleId="Author">
+    <w:name w:val="Author"/>
+    <w:next w:val="BodyText"/>
     <w:qFormat/>
     <w:pPr>
       <w:keepNext/>
@@ -1012,7 +1439,7 @@
   </w:style>
   <w:style w:type="paragraph" w:styleId="Date">
     <w:name w:val="Date"/>
-    <w:next w:val="Normal"/>
+    <w:next w:val="BodyText"/>
     <w:qFormat/>
     <w:pPr>
       <w:keepNext/>
@@ -1020,10 +1447,33 @@
       <w:jc w:val="center"/>
     </w:pPr>
   </w:style>
+  <w:style w:type="paragraph" w:customStyle="1" w:styleId="Abstract">
+    <w:name w:val="Abstract"/>
+    <w:basedOn w:val="Normal"/>
+    <w:next w:val="BodyText"/>
+    <w:qFormat/>
+    <w:pPr>
+      <w:keepNext/>
+      <w:keepLines/>
+      <w:spacing w:before="300" w:after="300"/>
+    </w:pPr>
+    <w:rPr>
+      <w:sz w:val="20"/>
+      <w:szCs w:val="20"/>
+    </w:rPr>
+  </w:style>
+  <w:style w:type="paragraph" w:styleId="Bibliography">
+    <w:name w:val="Bibliography"/>
+    <w:basedOn w:val="Normal"/>
+    <w:next w:val="Bibliography"/>
+    <w:qFormat/>
+    <w:pPr/>
+    <w:rPr/>
+  </w:style>
   <w:style w:type="paragraph" w:styleId="Heading1">
     <w:name w:val="Heading 1"/>
     <w:basedOn w:val="Normal"/>
-    <w:next w:val="Normal"/>
+    <w:next w:val="BodyText"/>
     <w:uiPriority w:val="9"/>
     <w:qFormat/>
     <w:pPr>
@@ -1037,14 +1487,14 @@
       <w:b/>
       <w:bCs/>
       <w:color w:val="345A8A" w:themeColor="accent1" w:themeShade="B5"/>
-      <w:sz w:val="36"/>
-      <w:szCs w:val="36"/>
+      <w:sz w:val="32"/>
+      <w:szCs w:val="32"/>
     </w:rPr>
   </w:style>
   <w:style w:type="paragraph" w:styleId="Heading2">
     <w:name w:val="Heading 2"/>
     <w:basedOn w:val="Normal"/>
-    <w:next w:val="Normal"/>
+    <w:next w:val="BodyText"/>
     <w:uiPriority w:val="9"/>
     <w:unhideWhenUsed/>
     <w:qFormat/>
@@ -1066,7 +1516,7 @@
   <w:style w:type="paragraph" w:styleId="Heading3">
     <w:name w:val="Heading 3"/>
     <w:basedOn w:val="Normal"/>
-    <w:next w:val="Normal"/>
+    <w:next w:val="BodyText"/>
     <w:uiPriority w:val="9"/>
     <w:unhideWhenUsed/>
     <w:qFormat/>
@@ -1074,7 +1524,7 @@
       <w:keepNext/>
       <w:keepLines/>
       <w:spacing w:before="200" w:after="0"/>
-      <w:outlineLvl w:val="1"/>
+      <w:outlineLvl w:val="2"/>
     </w:pPr>
     <w:rPr>
       <w:rFonts w:asciiTheme="majorHAnsi" w:eastAsiaTheme="majorEastAsia" w:hAnsiTheme="majorHAnsi" w:cstheme="majorBidi"/>
@@ -1088,7 +1538,7 @@
   <w:style w:type="paragraph" w:styleId="Heading4">
     <w:name w:val="Heading 4"/>
     <w:basedOn w:val="Normal"/>
-    <w:next w:val="Normal"/>
+    <w:next w:val="BodyText"/>
     <w:uiPriority w:val="9"/>
     <w:unhideWhenUsed/>
     <w:qFormat/>
@@ -1096,7 +1546,7 @@
       <w:keepNext/>
       <w:keepLines/>
       <w:spacing w:before="200" w:after="0"/>
-      <w:outlineLvl w:val="1"/>
+      <w:outlineLvl w:val="3"/>
     </w:pPr>
     <w:rPr>
       <w:rFonts w:asciiTheme="majorHAnsi" w:eastAsiaTheme="majorEastAsia" w:hAnsiTheme="majorHAnsi" w:cstheme="majorBidi"/>
@@ -1110,7 +1560,7 @@
   <w:style w:type="paragraph" w:styleId="Heading5">
     <w:name w:val="Heading 5"/>
     <w:basedOn w:val="Normal"/>
-    <w:next w:val="Normal"/>
+    <w:next w:val="BodyText"/>
     <w:uiPriority w:val="9"/>
     <w:unhideWhenUsed/>
     <w:qFormat/>
@@ -1118,7 +1568,7 @@
       <w:keepNext/>
       <w:keepLines/>
       <w:spacing w:before="200" w:after="0"/>
-      <w:outlineLvl w:val="1"/>
+      <w:outlineLvl w:val="4"/>
     </w:pPr>
     <w:rPr>
       <w:rFonts w:asciiTheme="majorHAnsi" w:eastAsiaTheme="majorEastAsia" w:hAnsiTheme="majorHAnsi" w:cstheme="majorBidi"/>
@@ -1129,15 +1579,36 @@
       <w:szCs w:val="24"/>
     </w:rPr>
   </w:style>
-  <w:style w:type="paragraph" w:styleId="BlockQuote">
-    <w:name w:val="Block Quote"/>
+  <w:style w:type="paragraph" w:styleId="Heading6">
+    <w:name w:val="Heading 6"/>
     <w:basedOn w:val="Normal"/>
-    <w:next w:val="Normal"/>
+    <w:next w:val="BodyText"/>
+    <w:uiPriority w:val="9"/>
+    <w:unhideWhenUsed/>
+    <w:qFormat/>
+    <w:pPr>
+      <w:keepNext/>
+      <w:keepLines/>
+      <w:spacing w:before="200" w:after="0"/>
+      <w:outlineLvl w:val="5"/>
+    </w:pPr>
+    <w:rPr>
+      <w:rFonts w:asciiTheme="majorHAnsi" w:eastAsiaTheme="majorEastAsia" w:hAnsiTheme="majorHAnsi" w:cstheme="majorBidi"/>
+      <w:color w:val="4F81BD" w:themeColor="accent1"/>
+      <w:sz w:val="24"/>
+      <w:szCs w:val="24"/>
+    </w:rPr>
+  </w:style>
+  <w:style w:type="paragraph" w:styleId="BlockText">
+    <w:name w:val="Block Text"/>
+    <w:basedOn w:val="BodyText"/>
+    <w:next w:val="BodyText"/>
     <w:uiPriority w:val="9"/>
     <w:unhideWhenUsed/>
     <w:qFormat/>
     <w:pPr>
       <w:spacing w:before="100" w:after="100"/>
+      <w:ind w:firstLine="0"/>
     </w:pPr>
     <w:rPr>
       <w:rFonts w:asciiTheme="majorHAnsi" w:eastAsiaTheme="majorEastAsia" w:hAnsiTheme="majorHAnsi" w:cstheme="majorBidi"/>
@@ -1174,7 +1645,7 @@
       </w:tblCellMar>
     </w:tblPr>
   </w:style>
-  <w:style w:type="paragraph" w:styleId="DefinitionTerm">
+  <w:style w:type="paragraph" w:customStyle="1" w:styleId="DefinitionTerm">
     <w:name w:val="Definition Term"/>
     <w:basedOn w:val="Normal"/>
     <w:next w:val="Definition"/>
@@ -1187,20 +1658,12 @@
       <w:b/>
     </w:rPr>
   </w:style>
-  <w:style w:type="paragraph" w:styleId="Definition">
+  <w:style w:type="paragraph" w:customStyle="1" w:styleId="Definition">
     <w:name w:val="Definition"/>
     <w:basedOn w:val="Normal"/>
   </w:style>
-  <w:style w:type="paragraph" w:styleId="BodyText">
-    <w:name w:val="Body Text"/>
-    <w:basedOn w:val="Normal"/>
-    <w:link w:val="BodyTextChar"/>
-    <w:pPr>
-      <w:spacing w:after="120"/>
-    </w:pPr>
-  </w:style>
-  <w:style w:type="paragraph" w:styleId="TableCaption">
-    <w:name w:val="Table Caption"/>
+  <w:style w:type="paragraph" w:styleId="Caption">
+    <w:name w:val="Caption"/>
     <w:basedOn w:val="Normal"/>
     <w:link w:val="BodyTextChar"/>
     <w:pPr>
@@ -1210,16 +1673,27 @@
       <w:i/>
     </w:rPr>
   </w:style>
-  <w:style w:type="paragraph" w:styleId="ImageCaption">
+  <w:style w:type="paragraph" w:customStyle="1" w:styleId="TableCaption">
+    <w:name w:val="Table Caption"/>
+    <w:basedOn w:val="Caption"/>
+    <w:pPr>
+      <w:keepNext/>
+    </w:pPr>
+  </w:style>
+  <w:style w:type="paragraph" w:customStyle="1" w:styleId="ImageCaption">
     <w:name w:val="Image Caption"/>
+    <w:basedOn w:val="Caption"/>
+  </w:style>
+  <w:style w:type="paragraph" w:customStyle="1" w:styleId="Figure">
+    <w:name w:val="Figure"/>
     <w:basedOn w:val="Normal"/>
-    <w:link w:val="BodyTextChar"/>
+  </w:style>
+  <w:style w:type="paragraph" w:customStyle="1" w:styleId="FigureWithCaption">
+    <w:name w:val="Figure with Caption"/>
+    <w:basedOn w:val="Figure"/>
     <w:pPr>
-      <w:spacing w:before="0" w:after="120"/>
+      <w:keepNext/>
     </w:pPr>
-    <w:rPr>
-      <w:i/>
-    </w:rPr>
   </w:style>
   <w:style w:type="character" w:customStyle="1" w:styleId="BodyTextChar">
     <w:name w:val="Body Text Char"/>
@@ -1234,18 +1708,36 @@
       <w:sz w:val="22"/>
     </w:rPr>
   </w:style>
-  <w:style w:type="character" w:customStyle="1" w:styleId="FootnoteRef">
-    <w:name w:val="Footnote Ref"/>
+  <w:style w:type="character" w:styleId="FootnoteReference">
+    <w:name w:val="Footnote Reference"/>
     <w:basedOn w:val="BodyTextChar"/>
     <w:rPr>
       <w:vertAlign w:val="superscript"/>
     </w:rPr>
   </w:style>
-  <w:style w:type="character" w:customStyle="1" w:styleId="Link">
-    <w:name w:val="Link"/>
+  <w:style w:type="character" w:styleId="Hyperlink">
+    <w:name w:val="Hyperlink"/>
     <w:basedOn w:val="BodyTextChar"/>
     <w:rPr>
       <w:color w:val="4F81BD" w:themeColor="accent1"/>
+    </w:rPr>
+  </w:style>
+  <w:style w:type="paragraph" w:styleId="TOCHeading">
+    <w:name w:val="TOC Heading"/>
+    <w:basedOn w:val="Heading1"/>
+    <w:next w:val="BodyText"/>
+    <w:uiPriority w:val="39"/>
+    <w:unhideWhenUsed/>
+    <w:qFormat/>
+    <w:pPr>
+      <w:spacing w:before="240" w:line="259" w:lineRule="auto"/>
+      <w:outlineLvl w:val="9"/>
+    </w:pPr>
+    <w:rPr>
+      <w:rFonts w:asciiTheme="majorHAnsi" w:eastAsiaTheme="majorEastAsia" w:hAnsiTheme="majorHAnsi" w:cstheme="majorBidi"/>
+      <w:b w:val="0"/>
+      <w:bCs w:val="0"/>
+      <w:color w:val="365F91" w:themeColor="accent1" w:themeShade="BF"/>
     </w:rPr>
   </w:style>
   <w:style w:type="paragraph" w:customStyle="1" w:styleId="SourceCode">
@@ -1292,6 +1784,13 @@
       <w:color w:val="40a070"/>
     </w:rPr>
   </w:style>
+  <w:style w:type="character" w:customStyle="1" w:styleId="ConstantTok">
+    <w:name w:val="ConstantTok"/>
+    <w:basedOn w:val="VerbatimChar"/>
+    <w:rPr>
+      <w:color w:val="880000"/>
+    </w:rPr>
+  </w:style>
   <w:style w:type="character" w:customStyle="1" w:styleId="CharTok">
     <w:name w:val="CharTok"/>
     <w:basedOn w:val="VerbatimChar"/>
@@ -1299,6 +1798,13 @@
       <w:color w:val="4070a0"/>
     </w:rPr>
   </w:style>
+  <w:style w:type="character" w:customStyle="1" w:styleId="SpecialCharTok">
+    <w:name w:val="SpecialCharTok"/>
+    <w:basedOn w:val="VerbatimChar"/>
+    <w:rPr>
+      <w:color w:val="4070a0"/>
+    </w:rPr>
+  </w:style>
   <w:style w:type="character" w:customStyle="1" w:styleId="StringTok">
     <w:name w:val="StringTok"/>
     <w:basedOn w:val="VerbatimChar"/>
@@ -1306,6 +1812,25 @@
       <w:color w:val="4070a0"/>
     </w:rPr>
   </w:style>
+  <w:style w:type="character" w:customStyle="1" w:styleId="VerbatimStringTok">
+    <w:name w:val="VerbatimStringTok"/>
+    <w:basedOn w:val="VerbatimChar"/>
+    <w:rPr>
+      <w:color w:val="4070a0"/>
+    </w:rPr>
+  </w:style>
+  <w:style w:type="character" w:customStyle="1" w:styleId="SpecialStringTok">
+    <w:name w:val="SpecialStringTok"/>
+    <w:basedOn w:val="VerbatimChar"/>
+    <w:rPr>
+      <w:color w:val="bb6688"/>
+    </w:rPr>
+  </w:style>
+  <w:style w:type="character" w:customStyle="1" w:styleId="ImportTok">
+    <w:name w:val="ImportTok"/>
+    <w:basedOn w:val="VerbatimChar"/>
+    <w:rPr/>
+  </w:style>
   <w:style w:type="character" w:customStyle="1" w:styleId="CommentTok">
     <w:name w:val="CommentTok"/>
     <w:basedOn w:val="VerbatimChar"/>
@@ -1314,6 +1839,32 @@
       <w:i/>
     </w:rPr>
   </w:style>
+  <w:style w:type="character" w:customStyle="1" w:styleId="DocumentationTok">
+    <w:name w:val="DocumentationTok"/>
+    <w:basedOn w:val="VerbatimChar"/>
+    <w:rPr>
+      <w:color w:val="ba2121"/>
+      <w:i/>
+    </w:rPr>
+  </w:style>
+  <w:style w:type="character" w:customStyle="1" w:styleId="AnnotationTok">
+    <w:name w:val="AnnotationTok"/>
+    <w:basedOn w:val="VerbatimChar"/>
+    <w:rPr>
+      <w:color w:val="60a0b0"/>
+      <w:b/>
+      <w:i/>
+    </w:rPr>
+  </w:style>
+  <w:style w:type="character" w:customStyle="1" w:styleId="CommentVarTok">
+    <w:name w:val="CommentVarTok"/>
+    <w:basedOn w:val="VerbatimChar"/>
+    <w:rPr>
+      <w:color w:val="60a0b0"/>
+      <w:b/>
+      <w:i/>
+    </w:rPr>
+  </w:style>
   <w:style w:type="character" w:customStyle="1" w:styleId="OtherTok">
     <w:name w:val="OtherTok"/>
     <w:basedOn w:val="VerbatimChar"/>
@@ -1321,6 +1872,82 @@
       <w:color w:val="007020"/>
     </w:rPr>
   </w:style>
+  <w:style w:type="character" w:customStyle="1" w:styleId="FunctionTok">
+    <w:name w:val="FunctionTok"/>
+    <w:basedOn w:val="VerbatimChar"/>
+    <w:rPr>
+      <w:color w:val="06287e"/>
+    </w:rPr>
+  </w:style>
+  <w:style w:type="character" w:customStyle="1" w:styleId="VariableTok">
+    <w:name w:val="VariableTok"/>
+    <w:basedOn w:val="VerbatimChar"/>
+    <w:rPr>
+      <w:color w:val="19177c"/>
+    </w:rPr>
+  </w:style>
+  <w:style w:type="character" w:customStyle="1" w:styleId="ControlFlowTok">
+    <w:name w:val="ControlFlowTok"/>
+    <w:basedOn w:val="VerbatimChar"/>
+    <w:rPr>
+      <w:color w:val="007020"/>
+      <w:b/>
+    </w:rPr>
+  </w:style>
+  <w:style w:type="character" w:customStyle="1" w:styleId="OperatorTok">
+    <w:name w:val="OperatorTok"/>
+    <w:basedOn w:val="VerbatimChar"/>
+    <w:rPr>
+      <w:color w:val="666666"/>
+    </w:rPr>
+  </w:style>
+  <w:style w:type="character" w:customStyle="1" w:styleId="BuiltInTok">
+    <w:name w:val="BuiltInTok"/>
+    <w:basedOn w:val="VerbatimChar"/>
+    <w:rPr/>
+  </w:style>
+  <w:style w:type="character" w:customStyle="1" w:styleId="ExtensionTok">
+    <w:name w:val="ExtensionTok"/>
+    <w:basedOn w:val="VerbatimChar"/>
+    <w:rPr/>
+  </w:style>
+  <w:style w:type="character" w:customStyle="1" w:styleId="PreprocessorTok">
+    <w:name w:val="PreprocessorTok"/>
+    <w:basedOn w:val="VerbatimChar"/>
+    <w:rPr>
+      <w:color w:val="bc7a00"/>
+    </w:rPr>
+  </w:style>
+  <w:style w:type="character" w:customStyle="1" w:styleId="AttributeTok">
+    <w:name w:val="AttributeTok"/>
+    <w:basedOn w:val="VerbatimChar"/>
+    <w:rPr>
+      <w:color w:val="7d9029"/>
+    </w:rPr>
+  </w:style>
+  <w:style w:type="character" w:customStyle="1" w:styleId="RegionMarkerTok">
+    <w:name w:val="RegionMarkerTok"/>
+    <w:basedOn w:val="VerbatimChar"/>
+    <w:rPr/>
+  </w:style>
+  <w:style w:type="character" w:customStyle="1" w:styleId="InformationTok">
+    <w:name w:val="InformationTok"/>
+    <w:basedOn w:val="VerbatimChar"/>
+    <w:rPr>
+      <w:color w:val="60a0b0"/>
+      <w:b/>
+      <w:i/>
+    </w:rPr>
+  </w:style>
+  <w:style w:type="character" w:customStyle="1" w:styleId="WarningTok">
+    <w:name w:val="WarningTok"/>
+    <w:basedOn w:val="VerbatimChar"/>
+    <w:rPr>
+      <w:color w:val="60a0b0"/>
+      <w:b/>
+      <w:i/>
+    </w:rPr>
+  </w:style>
   <w:style w:type="character" w:customStyle="1" w:styleId="AlertTok">
     <w:name w:val="AlertTok"/>
     <w:basedOn w:val="VerbatimChar"/>
@@ -1328,18 +1955,6 @@
       <w:color w:val="ff0000"/>
       <w:b/>
     </w:rPr>
-  </w:style>
-  <w:style w:type="character" w:customStyle="1" w:styleId="FunctionTok">
-    <w:name w:val="FunctionTok"/>
-    <w:basedOn w:val="VerbatimChar"/>
-    <w:rPr>
-      <w:color w:val="06287e"/>
-    </w:rPr>
-  </w:style>
-  <w:style w:type="character" w:customStyle="1" w:styleId="RegionMarkerTok">
-    <w:name w:val="RegionMarkerTok"/>
-    <w:basedOn w:val="VerbatimChar"/>
-    <w:rPr/>
   </w:style>
   <w:style w:type="character" w:customStyle="1" w:styleId="ErrorTok">
     <w:name w:val="ErrorTok"/>

</xml_diff>